<commit_message>
Update IRS Project Report - Intelligent Reservation System.docx
</commit_message>
<xml_diff>
--- a/Project Report/IRS Project Report - Intelligent Reservation System.docx
+++ b/Project Report/IRS Project Report - Intelligent Reservation System.docx
@@ -3620,6 +3620,7 @@
     </w:p>
     <w:p>
       <w:pPr>
+        <w:jc w:val="center"/>
         <w:rPr>
           <w:rFonts w:cstheme="minorHAnsi"/>
         </w:rPr>
@@ -3630,13 +3631,15 @@
           <w:b/>
           <w:bCs/>
         </w:rPr>
+        <w:t xml:space="preserve">Figure 1. </w:t>
+      </w:r>
+      <w:r>
+        <w:rPr>
+          <w:rFonts w:cstheme="minorHAnsi"/>
+          <w:b/>
+          <w:bCs/>
+        </w:rPr>
         <w:t>Mapped System Functionalities</w:t>
-      </w:r>
-      <w:r>
-        <w:rPr>
-          <w:rFonts w:cstheme="minorHAnsi"/>
-        </w:rPr>
-        <w:t xml:space="preserve"> is also shown above</w:t>
       </w:r>
     </w:p>
     <w:p>
@@ -3700,6 +3703,15 @@
     <w:p>
       <w:pPr>
         <w:pStyle w:val="ListParagraph"/>
+        <w:ind w:left="1440"/>
+        <w:rPr>
+          <w:rFonts w:cstheme="minorHAnsi"/>
+        </w:rPr>
+      </w:pPr>
+    </w:p>
+    <w:p>
+      <w:pPr>
+        <w:pStyle w:val="ListParagraph"/>
         <w:numPr>
           <w:ilvl w:val="1"/>
           <w:numId w:val="1"/>
@@ -3742,6 +3754,26 @@
           <w:rFonts w:cstheme="minorHAnsi"/>
         </w:rPr>
         <w:t xml:space="preserve"> has been trained to be able to detect intents (create, change, cancel and check reservation), and slot filling variables (number of patrons and time).</w:t>
+      </w:r>
+      <w:r>
+        <w:rPr>
+          <w:rFonts w:cstheme="minorHAnsi"/>
+        </w:rPr>
+        <w:t xml:space="preserve"> These intents will be passed to rule-engine through </w:t>
+      </w:r>
+      <w:r>
+        <w:rPr>
+          <w:rFonts w:cstheme="minorHAnsi"/>
+          <w:b/>
+          <w:bCs/>
+        </w:rPr>
+        <w:t>Agent</w:t>
+      </w:r>
+      <w:r>
+        <w:rPr>
+          <w:rFonts w:cstheme="minorHAnsi"/>
+        </w:rPr>
+        <w:t xml:space="preserve"> class. </w:t>
       </w:r>
     </w:p>
     <w:p>
@@ -3771,22 +3803,49 @@
         <w:rPr>
           <w:rFonts w:cstheme="minorHAnsi"/>
         </w:rPr>
-        <w:t xml:space="preserve"> </w:t>
-      </w:r>
-      <w:proofErr w:type="spellStart"/>
-      <w:r>
-        <w:rPr>
-          <w:rFonts w:cstheme="minorHAnsi"/>
-        </w:rPr>
-        <w:t>to</w:t>
-      </w:r>
-      <w:proofErr w:type="spellEnd"/>
-      <w:r>
-        <w:rPr>
-          <w:rFonts w:cstheme="minorHAnsi"/>
-        </w:rPr>
         <w:t xml:space="preserve"> create, change, cancel and check reservations</w:t>
       </w:r>
+    </w:p>
+    <w:p>
+      <w:pPr>
+        <w:pStyle w:val="ListParagraph"/>
+        <w:numPr>
+          <w:ilvl w:val="2"/>
+          <w:numId w:val="1"/>
+        </w:numPr>
+        <w:rPr>
+          <w:rFonts w:cstheme="minorHAnsi"/>
+        </w:rPr>
+      </w:pPr>
+      <w:r>
+        <w:rPr>
+          <w:rFonts w:cstheme="minorHAnsi"/>
+        </w:rPr>
+        <w:t xml:space="preserve">Patrons also </w:t>
+      </w:r>
+      <w:proofErr w:type="gramStart"/>
+      <w:r>
+        <w:rPr>
+          <w:rFonts w:cstheme="minorHAnsi"/>
+        </w:rPr>
+        <w:t>are able to</w:t>
+      </w:r>
+      <w:proofErr w:type="gramEnd"/>
+      <w:r>
+        <w:rPr>
+          <w:rFonts w:cstheme="minorHAnsi"/>
+        </w:rPr>
+        <w:t xml:space="preserve"> inquire general information as listed in establishment’s FAQ. </w:t>
+      </w:r>
+    </w:p>
+    <w:p>
+      <w:pPr>
+        <w:pStyle w:val="ListParagraph"/>
+        <w:ind w:left="2160"/>
+        <w:rPr>
+          <w:rFonts w:cstheme="minorHAnsi"/>
+        </w:rPr>
+      </w:pPr>
     </w:p>
     <w:p>
       <w:pPr>
@@ -3803,7 +3862,19 @@
         <w:rPr>
           <w:rFonts w:cstheme="minorHAnsi"/>
         </w:rPr>
-        <w:t>Dashboard (A1/A2/A3)</w:t>
+        <w:t>Dashboard (A1/A2/A3</w:t>
+      </w:r>
+      <w:r>
+        <w:rPr>
+          <w:rFonts w:cstheme="minorHAnsi"/>
+        </w:rPr>
+        <w:t xml:space="preserve"> in figure 1</w:t>
+      </w:r>
+      <w:r>
+        <w:rPr>
+          <w:rFonts w:cstheme="minorHAnsi"/>
+        </w:rPr>
+        <w:t>)</w:t>
       </w:r>
     </w:p>
     <w:p>
@@ -3818,7 +3889,19 @@
         <w:rPr>
           <w:rFonts w:cstheme="minorHAnsi"/>
         </w:rPr>
+        <w:t xml:space="preserve">Dashboard uses </w:t>
+      </w:r>
+      <w:r>
+        <w:rPr>
+          <w:rFonts w:cstheme="minorHAnsi"/>
+        </w:rPr>
         <w:t>Django Web Framework</w:t>
+      </w:r>
+      <w:r>
+        <w:rPr>
+          <w:rFonts w:cstheme="minorHAnsi"/>
+        </w:rPr>
+        <w:t xml:space="preserve"> for these functions: </w:t>
       </w:r>
     </w:p>
     <w:p>
@@ -3838,6 +3921,40 @@
         </w:rPr>
         <w:t>Fall back UI for patrons to create, change, cancel and check reservations</w:t>
       </w:r>
+      <w:r>
+        <w:rPr>
+          <w:rFonts w:cstheme="minorHAnsi"/>
+        </w:rPr>
+        <w:t xml:space="preserve">. </w:t>
+      </w:r>
+      <w:r>
+        <w:rPr>
+          <w:rFonts w:cstheme="minorHAnsi"/>
+        </w:rPr>
+        <w:br/>
+        <w:t xml:space="preserve">This UI is form based, requiring information for </w:t>
+      </w:r>
+      <w:r>
+        <w:rPr>
+          <w:rFonts w:cstheme="minorHAnsi"/>
+          <w:b/>
+          <w:bCs/>
+        </w:rPr>
+        <w:t>Agent</w:t>
+      </w:r>
+      <w:r>
+        <w:rPr>
+          <w:rFonts w:cstheme="minorHAnsi"/>
+        </w:rPr>
+        <w:t xml:space="preserve"> class. </w:t>
+      </w:r>
+      <w:r>
+        <w:rPr>
+          <w:rFonts w:cstheme="minorHAnsi"/>
+        </w:rPr>
+        <w:br/>
+        <w:t xml:space="preserve">This UI is available in event where patron chooses not to interact with chatbot. </w:t>
+      </w:r>
     </w:p>
     <w:p>
       <w:pPr>
@@ -3854,55 +3971,7 @@
         <w:rPr>
           <w:rFonts w:cstheme="minorHAnsi"/>
         </w:rPr>
-        <w:t xml:space="preserve">Establishment to create and update its </w:t>
-      </w:r>
-      <w:r>
-        <w:rPr>
-          <w:rFonts w:cstheme="minorHAnsi"/>
-        </w:rPr>
-        <w:t>knowledge base</w:t>
-      </w:r>
-      <w:r>
-        <w:rPr>
-          <w:rFonts w:cstheme="minorHAnsi"/>
-        </w:rPr>
-        <w:t xml:space="preserve"> </w:t>
-      </w:r>
-      <w:r>
-        <w:rPr>
-          <w:rFonts w:cstheme="minorHAnsi"/>
-        </w:rPr>
-        <w:t>(</w:t>
-      </w:r>
-      <w:r>
-        <w:rPr>
-          <w:rFonts w:cstheme="minorHAnsi"/>
-        </w:rPr>
-        <w:t>KB</w:t>
-      </w:r>
-      <w:r>
-        <w:rPr>
-          <w:rFonts w:cstheme="minorHAnsi"/>
-        </w:rPr>
-        <w:t>)</w:t>
-      </w:r>
-      <w:r>
-        <w:rPr>
-          <w:rFonts w:cstheme="minorHAnsi"/>
-        </w:rPr>
-        <w:t xml:space="preserve"> B1 (e.g. operating hours</w:t>
-      </w:r>
-      <w:r>
-        <w:rPr>
-          <w:rFonts w:cstheme="minorHAnsi"/>
-        </w:rPr>
-        <w:t>, maximum capacity</w:t>
-      </w:r>
-      <w:r>
-        <w:rPr>
-          <w:rFonts w:cstheme="minorHAnsi"/>
-        </w:rPr>
-        <w:t>, etc)</w:t>
+        <w:t>Patrons may check reservation history and upcoming reservations</w:t>
       </w:r>
     </w:p>
     <w:p>
@@ -3920,7 +3989,55 @@
         <w:rPr>
           <w:rFonts w:cstheme="minorHAnsi"/>
         </w:rPr>
-        <w:t>Establishment to check reservations and history</w:t>
+        <w:t xml:space="preserve">Establishment to create and update its </w:t>
+      </w:r>
+      <w:r>
+        <w:rPr>
+          <w:rFonts w:cstheme="minorHAnsi"/>
+        </w:rPr>
+        <w:t>knowledge base</w:t>
+      </w:r>
+      <w:r>
+        <w:rPr>
+          <w:rFonts w:cstheme="minorHAnsi"/>
+        </w:rPr>
+        <w:t xml:space="preserve"> </w:t>
+      </w:r>
+      <w:r>
+        <w:rPr>
+          <w:rFonts w:cstheme="minorHAnsi"/>
+        </w:rPr>
+        <w:t>(</w:t>
+      </w:r>
+      <w:r>
+        <w:rPr>
+          <w:rFonts w:cstheme="minorHAnsi"/>
+        </w:rPr>
+        <w:t>KB</w:t>
+      </w:r>
+      <w:r>
+        <w:rPr>
+          <w:rFonts w:cstheme="minorHAnsi"/>
+        </w:rPr>
+        <w:t>)</w:t>
+      </w:r>
+      <w:r>
+        <w:rPr>
+          <w:rFonts w:cstheme="minorHAnsi"/>
+        </w:rPr>
+        <w:t xml:space="preserve"> B1 (e.g. operating hours</w:t>
+      </w:r>
+      <w:r>
+        <w:rPr>
+          <w:rFonts w:cstheme="minorHAnsi"/>
+        </w:rPr>
+        <w:t>, maximum capacity</w:t>
+      </w:r>
+      <w:r>
+        <w:rPr>
+          <w:rFonts w:cstheme="minorHAnsi"/>
+        </w:rPr>
+        <w:t>, etc)</w:t>
       </w:r>
     </w:p>
     <w:p>
@@ -3938,8 +4055,50 @@
         <w:rPr>
           <w:rFonts w:cstheme="minorHAnsi"/>
         </w:rPr>
+        <w:t>Establishment to check reservations and history</w:t>
+      </w:r>
+    </w:p>
+    <w:p>
+      <w:pPr>
+        <w:pStyle w:val="ListParagraph"/>
+        <w:numPr>
+          <w:ilvl w:val="2"/>
+          <w:numId w:val="1"/>
+        </w:numPr>
+        <w:rPr>
+          <w:rFonts w:cstheme="minorHAnsi"/>
+        </w:rPr>
+      </w:pPr>
+      <w:r>
+        <w:rPr>
+          <w:rFonts w:cstheme="minorHAnsi"/>
+        </w:rPr>
         <w:t xml:space="preserve">Establishment to view reservation and query summary </w:t>
       </w:r>
+    </w:p>
+    <w:p>
+      <w:pPr>
+        <w:pStyle w:val="ListParagraph"/>
+        <w:ind w:left="1440"/>
+        <w:rPr>
+          <w:rFonts w:cstheme="minorHAnsi"/>
+        </w:rPr>
+      </w:pPr>
+      <w:r>
+        <w:rPr>
+          <w:rFonts w:cstheme="minorHAnsi"/>
+        </w:rPr>
+        <w:t xml:space="preserve">Dashboard has two view layouts. Patron’s layout is different from Establishment’s. </w:t>
+      </w:r>
+    </w:p>
+    <w:p>
+      <w:pPr>
+        <w:pStyle w:val="ListParagraph"/>
+        <w:ind w:left="2160"/>
+        <w:rPr>
+          <w:rFonts w:cstheme="minorHAnsi"/>
+        </w:rPr>
+      </w:pPr>
     </w:p>
     <w:p>
       <w:pPr>
@@ -3977,6 +4136,16 @@
         <w:pStyle w:val="ListParagraph"/>
         <w:rPr>
           <w:rFonts w:cstheme="minorHAnsi"/>
+          <w:b/>
+          <w:bCs/>
+        </w:rPr>
+      </w:pPr>
+    </w:p>
+    <w:p>
+      <w:pPr>
+        <w:pStyle w:val="ListParagraph"/>
+        <w:rPr>
+          <w:rFonts w:cstheme="minorHAnsi"/>
         </w:rPr>
       </w:pPr>
       <w:r>
@@ -4011,6 +4180,14 @@
         </w:rPr>
         <w:t xml:space="preserve"> encompassed in one custom module (ira.py). </w:t>
       </w:r>
+    </w:p>
+    <w:p>
+      <w:pPr>
+        <w:pStyle w:val="ListParagraph"/>
+        <w:rPr>
+          <w:rFonts w:cstheme="minorHAnsi"/>
+        </w:rPr>
+      </w:pPr>
     </w:p>
     <w:p>
       <w:pPr>
@@ -4027,7 +4204,50 @@
         <w:rPr>
           <w:rFonts w:cstheme="minorHAnsi"/>
         </w:rPr>
-        <w:t xml:space="preserve">Rule-Engine: IF THEN ELSE structure. </w:t>
+        <w:t>Rule-</w:t>
+      </w:r>
+      <w:r>
+        <w:rPr>
+          <w:rFonts w:cstheme="minorHAnsi"/>
+        </w:rPr>
+        <w:t>e</w:t>
+      </w:r>
+      <w:r>
+        <w:rPr>
+          <w:rFonts w:cstheme="minorHAnsi"/>
+        </w:rPr>
+        <w:t>ngine</w:t>
+      </w:r>
+      <w:r>
+        <w:rPr>
+          <w:rFonts w:cstheme="minorHAnsi"/>
+        </w:rPr>
+        <w:t xml:space="preserve"> uses</w:t>
+      </w:r>
+      <w:r>
+        <w:rPr>
+          <w:rFonts w:cstheme="minorHAnsi"/>
+        </w:rPr>
+        <w:t xml:space="preserve"> IF THEN ELSE </w:t>
+      </w:r>
+      <w:r>
+        <w:rPr>
+          <w:rFonts w:cstheme="minorHAnsi"/>
+        </w:rPr>
+        <w:t>components</w:t>
+      </w:r>
+      <w:r>
+        <w:rPr>
+          <w:rFonts w:cstheme="minorHAnsi"/>
+        </w:rPr>
+        <w:t xml:space="preserve">. </w:t>
+      </w:r>
+      <w:r>
+        <w:rPr>
+          <w:rFonts w:cstheme="minorHAnsi"/>
+        </w:rPr>
+        <w:br/>
+        <w:t xml:space="preserve">Rule-engine is arranged as series of sequence of IF THEN ELSE statements. </w:t>
       </w:r>
     </w:p>
     <w:p>
@@ -4045,13 +4265,13 @@
         <w:rPr>
           <w:rFonts w:cstheme="minorHAnsi"/>
         </w:rPr>
-        <w:t>Default rules builder</w:t>
-      </w:r>
-      <w:r>
-        <w:rPr>
-          <w:rFonts w:cstheme="minorHAnsi"/>
-        </w:rPr>
-        <w:t xml:space="preserve"> (configuration file</w:t>
+        <w:t xml:space="preserve">Default </w:t>
+      </w:r>
+      <w:r>
+        <w:rPr>
+          <w:rFonts w:cstheme="minorHAnsi"/>
+        </w:rPr>
+        <w:t>(configuration file</w:t>
       </w:r>
       <w:r>
         <w:rPr>
@@ -4064,6 +4284,88 @@
           <w:rFonts w:cstheme="minorHAnsi"/>
         </w:rPr>
         <w:t>)</w:t>
+      </w:r>
+      <w:r>
+        <w:rPr>
+          <w:rFonts w:cstheme="minorHAnsi"/>
+        </w:rPr>
+        <w:br/>
+        <w:t xml:space="preserve">e.g. </w:t>
+      </w:r>
+      <w:proofErr w:type="spellStart"/>
+      <w:proofErr w:type="gramStart"/>
+      <w:r>
+        <w:rPr>
+          <w:rFonts w:cstheme="minorHAnsi"/>
+        </w:rPr>
+        <w:t>IsOversizedGroup?OversizedGroup</w:t>
+      </w:r>
+      <w:proofErr w:type="spellEnd"/>
+      <w:proofErr w:type="gramEnd"/>
+      <w:r>
+        <w:rPr>
+          <w:rFonts w:cstheme="minorHAnsi"/>
+        </w:rPr>
+        <w:t>:</w:t>
+      </w:r>
+      <w:r>
+        <w:rPr>
+          <w:rFonts w:cstheme="minorHAnsi"/>
+        </w:rPr>
+        <w:br/>
+        <w:t>Example above</w:t>
+      </w:r>
+      <w:r>
+        <w:rPr>
+          <w:rFonts w:cstheme="minorHAnsi"/>
+        </w:rPr>
+        <w:t xml:space="preserve"> is one rule component which</w:t>
+      </w:r>
+      <w:r>
+        <w:rPr>
+          <w:rFonts w:cstheme="minorHAnsi"/>
+        </w:rPr>
+        <w:t xml:space="preserve"> mean: if </w:t>
+      </w:r>
+      <w:proofErr w:type="spellStart"/>
+      <w:r>
+        <w:rPr>
+          <w:rFonts w:cstheme="minorHAnsi"/>
+        </w:rPr>
+        <w:t>IsOversizeGroup</w:t>
+      </w:r>
+      <w:proofErr w:type="spellEnd"/>
+      <w:r>
+        <w:rPr>
+          <w:rFonts w:cstheme="minorHAnsi"/>
+        </w:rPr>
+        <w:t xml:space="preserve"> is equates to true, rule-engine will return </w:t>
+      </w:r>
+      <w:proofErr w:type="spellStart"/>
+      <w:r>
+        <w:rPr>
+          <w:rFonts w:cstheme="minorHAnsi"/>
+        </w:rPr>
+        <w:t>OversizedGroup</w:t>
+      </w:r>
+      <w:proofErr w:type="spellEnd"/>
+      <w:r>
+        <w:rPr>
+          <w:rFonts w:cstheme="minorHAnsi"/>
+        </w:rPr>
+        <w:t xml:space="preserve"> action message to patron</w:t>
+      </w:r>
+      <w:r>
+        <w:rPr>
+          <w:rFonts w:cstheme="minorHAnsi"/>
+        </w:rPr>
+        <w:t xml:space="preserve"> (not success)</w:t>
+      </w:r>
+      <w:r>
+        <w:rPr>
+          <w:rFonts w:cstheme="minorHAnsi"/>
+        </w:rPr>
+        <w:t xml:space="preserve">. Otherwise, (empty) execute next rule. </w:t>
       </w:r>
     </w:p>
     <w:p>
@@ -4081,49 +4383,21 @@
         <w:rPr>
           <w:rFonts w:cstheme="minorHAnsi"/>
         </w:rPr>
-        <w:t>Establishment (business user) customizable rule sequence</w:t>
-      </w:r>
-    </w:p>
-    <w:p>
-      <w:pPr>
-        <w:pStyle w:val="ListParagraph"/>
-        <w:ind w:left="2160"/>
-        <w:rPr>
-          <w:rFonts w:cstheme="minorHAnsi"/>
-        </w:rPr>
-      </w:pPr>
-      <w:r>
-        <w:rPr>
-          <w:rFonts w:cstheme="minorHAnsi"/>
-        </w:rPr>
-        <w:t>As r</w:t>
-      </w:r>
-      <w:r>
-        <w:rPr>
-          <w:rFonts w:cstheme="minorHAnsi"/>
-        </w:rPr>
-        <w:t xml:space="preserve">ule configuration is separated from the IT system. </w:t>
-      </w:r>
-      <w:r>
-        <w:rPr>
-          <w:rFonts w:cstheme="minorHAnsi"/>
-        </w:rPr>
-        <w:t xml:space="preserve">Refer to appendix: user manual for detailed explanation. </w:t>
-      </w:r>
-    </w:p>
-    <w:p>
-      <w:pPr>
-        <w:pStyle w:val="ListParagraph"/>
-        <w:ind w:left="2160"/>
-        <w:rPr>
-          <w:rFonts w:cstheme="minorHAnsi"/>
-        </w:rPr>
-      </w:pPr>
-      <w:r>
-        <w:rPr>
-          <w:rFonts w:cstheme="minorHAnsi"/>
-        </w:rPr>
-        <w:t xml:space="preserve">Business user may choose different rule and sequence them to their liking. </w:t>
+        <w:t xml:space="preserve">In event of “not success”, IRA stores the state of conversation. This state is useful, in event when the patron responds, IRA </w:t>
+      </w:r>
+      <w:r>
+        <w:rPr>
+          <w:rFonts w:cstheme="minorHAnsi"/>
+          <w:i/>
+          <w:iCs/>
+        </w:rPr>
+        <w:t>remembers</w:t>
+      </w:r>
+      <w:r>
+        <w:rPr>
+          <w:rFonts w:cstheme="minorHAnsi"/>
+        </w:rPr>
+        <w:t xml:space="preserve"> where it left off (as if it understands the context). </w:t>
       </w:r>
     </w:p>
     <w:p>
@@ -4141,7 +4415,19 @@
         <w:rPr>
           <w:rFonts w:cstheme="minorHAnsi"/>
         </w:rPr>
-        <w:t xml:space="preserve">Expandable rule library. Easier for IT developer to expand rules (generate new rules) as each rule structure is similar. </w:t>
+        <w:t>Requirements gathered from sponsors enable us to generate default rules sequence</w:t>
+      </w:r>
+      <w:r>
+        <w:rPr>
+          <w:rFonts w:cstheme="minorHAnsi"/>
+        </w:rPr>
+        <w:t xml:space="preserve"> (starter rules)</w:t>
+      </w:r>
+      <w:r>
+        <w:rPr>
+          <w:rFonts w:cstheme="minorHAnsi"/>
+        </w:rPr>
+        <w:t xml:space="preserve">. </w:t>
       </w:r>
     </w:p>
     <w:p>
@@ -4159,7 +4445,140 @@
         <w:rPr>
           <w:rFonts w:cstheme="minorHAnsi"/>
         </w:rPr>
+        <w:t>Establishment (business user)</w:t>
+      </w:r>
+      <w:r>
+        <w:rPr>
+          <w:rFonts w:cstheme="minorHAnsi"/>
+        </w:rPr>
+        <w:t xml:space="preserve"> may also create</w:t>
+      </w:r>
+      <w:r>
+        <w:rPr>
+          <w:rFonts w:cstheme="minorHAnsi"/>
+        </w:rPr>
+        <w:t xml:space="preserve"> customizable rule sequence</w:t>
+      </w:r>
+      <w:r>
+        <w:rPr>
+          <w:rFonts w:cstheme="minorHAnsi"/>
+        </w:rPr>
+        <w:t xml:space="preserve"> also known as </w:t>
+      </w:r>
+      <w:r>
+        <w:rPr>
+          <w:rFonts w:cstheme="minorHAnsi"/>
+        </w:rPr>
+        <w:t>rules builder</w:t>
+      </w:r>
+      <w:r>
+        <w:rPr>
+          <w:rFonts w:cstheme="minorHAnsi"/>
+        </w:rPr>
+        <w:t xml:space="preserve">. </w:t>
+      </w:r>
+    </w:p>
+    <w:p>
+      <w:pPr>
+        <w:pStyle w:val="ListParagraph"/>
+        <w:ind w:left="2160"/>
+        <w:rPr>
+          <w:rFonts w:cstheme="minorHAnsi"/>
+        </w:rPr>
+      </w:pPr>
+      <w:r>
+        <w:rPr>
+          <w:rFonts w:cstheme="minorHAnsi"/>
+        </w:rPr>
+        <w:lastRenderedPageBreak/>
+        <w:t>As r</w:t>
+      </w:r>
+      <w:r>
+        <w:rPr>
+          <w:rFonts w:cstheme="minorHAnsi"/>
+        </w:rPr>
+        <w:t xml:space="preserve">ule configuration is separated from the IT system. </w:t>
+      </w:r>
+      <w:r>
+        <w:rPr>
+          <w:rFonts w:cstheme="minorHAnsi"/>
+        </w:rPr>
+        <w:br/>
+      </w:r>
+      <w:r>
+        <w:rPr>
+          <w:rFonts w:cstheme="minorHAnsi"/>
+        </w:rPr>
+        <w:t xml:space="preserve">Refer to appendix: user manual for detailed explanation. </w:t>
+      </w:r>
+    </w:p>
+    <w:p>
+      <w:pPr>
+        <w:pStyle w:val="ListParagraph"/>
+        <w:ind w:left="2160"/>
+        <w:rPr>
+          <w:rFonts w:cstheme="minorHAnsi"/>
+        </w:rPr>
+      </w:pPr>
+      <w:r>
+        <w:rPr>
+          <w:rFonts w:cstheme="minorHAnsi"/>
+        </w:rPr>
+        <w:t xml:space="preserve">Business user may choose different rule and sequence them to their liking. </w:t>
+      </w:r>
+    </w:p>
+    <w:p>
+      <w:pPr>
+        <w:pStyle w:val="ListParagraph"/>
+        <w:numPr>
+          <w:ilvl w:val="2"/>
+          <w:numId w:val="1"/>
+        </w:numPr>
+        <w:rPr>
+          <w:rFonts w:cstheme="minorHAnsi"/>
+        </w:rPr>
+      </w:pPr>
+      <w:r>
+        <w:rPr>
+          <w:rFonts w:cstheme="minorHAnsi"/>
+        </w:rPr>
+        <w:t xml:space="preserve">Expandable rule library. </w:t>
+      </w:r>
+      <w:r>
+        <w:rPr>
+          <w:rFonts w:cstheme="minorHAnsi"/>
+        </w:rPr>
+        <w:t>It is e</w:t>
+      </w:r>
+      <w:r>
+        <w:rPr>
+          <w:rFonts w:cstheme="minorHAnsi"/>
+        </w:rPr>
+        <w:t xml:space="preserve">asier for IT developer to expand rules (generate new rules) as each rule structure is similar. </w:t>
+      </w:r>
+    </w:p>
+    <w:p>
+      <w:pPr>
+        <w:pStyle w:val="ListParagraph"/>
+        <w:numPr>
+          <w:ilvl w:val="2"/>
+          <w:numId w:val="1"/>
+        </w:numPr>
+        <w:rPr>
+          <w:rFonts w:cstheme="minorHAnsi"/>
+        </w:rPr>
+      </w:pPr>
+      <w:r>
+        <w:rPr>
+          <w:rFonts w:cstheme="minorHAnsi"/>
+        </w:rPr>
         <w:t>Rule returns message to patron for:</w:t>
+      </w:r>
+      <w:r>
+        <w:rPr>
+          <w:rFonts w:cstheme="minorHAnsi"/>
+        </w:rPr>
+        <w:t xml:space="preserve"> </w:t>
       </w:r>
     </w:p>
     <w:p>
@@ -4197,6 +4616,12 @@
         </w:rPr>
         <w:t>Fail message</w:t>
       </w:r>
+      <w:r>
+        <w:rPr>
+          <w:rFonts w:cstheme="minorHAnsi"/>
+        </w:rPr>
+        <w:t xml:space="preserve"> (not success)</w:t>
+      </w:r>
     </w:p>
     <w:p>
       <w:pPr>
@@ -4219,6 +4644,15 @@
     <w:p>
       <w:pPr>
         <w:pStyle w:val="ListParagraph"/>
+        <w:ind w:left="2880"/>
+        <w:rPr>
+          <w:rFonts w:cstheme="minorHAnsi"/>
+        </w:rPr>
+      </w:pPr>
+    </w:p>
+    <w:p>
+      <w:pPr>
+        <w:pStyle w:val="ListParagraph"/>
         <w:numPr>
           <w:ilvl w:val="1"/>
           <w:numId w:val="1"/>
@@ -4232,6 +4666,13 @@
           <w:rFonts w:cstheme="minorHAnsi"/>
         </w:rPr>
         <w:t>Allocation System</w:t>
+      </w:r>
+      <w:r>
+        <w:rPr>
+          <w:rFonts w:cstheme="minorHAnsi"/>
+        </w:rPr>
+        <w:br/>
+        <w:t xml:space="preserve">Reservation allocation system will attempt to slot patron request in reservation table. There are two cases: </w:t>
       </w:r>
     </w:p>
     <w:p>
@@ -4249,7 +4690,19 @@
         <w:rPr>
           <w:rFonts w:cstheme="minorHAnsi"/>
         </w:rPr>
-        <w:t xml:space="preserve">Exclusive (restaurant). This uses hybrid uninformed search algorithm to search depth and width or search space. </w:t>
+        <w:t>Exclusive (</w:t>
+      </w:r>
+      <w:r>
+        <w:rPr>
+          <w:rFonts w:cstheme="minorHAnsi"/>
+        </w:rPr>
+        <w:t xml:space="preserve">e.g. </w:t>
+      </w:r>
+      <w:r>
+        <w:rPr>
+          <w:rFonts w:cstheme="minorHAnsi"/>
+        </w:rPr>
+        <w:t xml:space="preserve">restaurant). This uses hybrid uninformed search algorithm to search depth and width or search space. </w:t>
       </w:r>
       <w:r>
         <w:rPr>
@@ -4273,26 +4726,35 @@
         <w:rPr>
           <w:rFonts w:cstheme="minorHAnsi"/>
         </w:rPr>
-        <w:t xml:space="preserve">Inclusive (general premise entry). This uses genetic algorithm to shuffle requests into slots based on fitness function. Prior to executing the algorithm, patron requests are binned into slots. Refer to appendix: user manual for illustration. </w:t>
-      </w:r>
-    </w:p>
-    <w:p>
-      <w:pPr>
-        <w:rPr>
-          <w:rFonts w:cstheme="minorHAnsi"/>
-        </w:rPr>
-      </w:pPr>
-      <w:r>
-        <w:rPr>
-          <w:rFonts w:cstheme="minorHAnsi"/>
-        </w:rPr>
-        <w:br w:type="page"/>
-      </w:r>
-    </w:p>
-    <w:p>
-      <w:pPr>
-        <w:pStyle w:val="ListParagraph"/>
-        <w:ind w:left="2880"/>
+        <w:t>Inclusive (</w:t>
+      </w:r>
+      <w:r>
+        <w:rPr>
+          <w:rFonts w:cstheme="minorHAnsi"/>
+        </w:rPr>
+        <w:t xml:space="preserve">e.g. </w:t>
+      </w:r>
+      <w:r>
+        <w:rPr>
+          <w:rFonts w:cstheme="minorHAnsi"/>
+        </w:rPr>
+        <w:t xml:space="preserve">general premise entry). This uses genetic algorithm to shuffle requests into slots based on fitness function. </w:t>
+      </w:r>
+      <w:r>
+        <w:rPr>
+          <w:rFonts w:cstheme="minorHAnsi"/>
+        </w:rPr>
+        <w:br/>
+      </w:r>
+      <w:r>
+        <w:rPr>
+          <w:rFonts w:cstheme="minorHAnsi"/>
+        </w:rPr>
+        <w:t xml:space="preserve">Prior to executing the algorithm, patron requests are binned into slots. Refer to appendix: user manual for illustration. </w:t>
+      </w:r>
+    </w:p>
+    <w:p>
+      <w:pPr>
         <w:rPr>
           <w:rFonts w:cstheme="minorHAnsi"/>
         </w:rPr>
@@ -4317,7 +4779,43 @@
           <w:b/>
           <w:bCs/>
         </w:rPr>
-        <w:t>Resources and States (B3)</w:t>
+        <w:t xml:space="preserve">Resources and States </w:t>
+      </w:r>
+      <w:r>
+        <w:rPr>
+          <w:rFonts w:cstheme="minorHAnsi"/>
+          <w:b/>
+          <w:bCs/>
+        </w:rPr>
+        <w:t xml:space="preserve">Management </w:t>
+      </w:r>
+      <w:r>
+        <w:rPr>
+          <w:rFonts w:cstheme="minorHAnsi"/>
+          <w:b/>
+          <w:bCs/>
+        </w:rPr>
+        <w:t>(B3)</w:t>
+      </w:r>
+    </w:p>
+    <w:p>
+      <w:pPr>
+        <w:pStyle w:val="ListParagraph"/>
+        <w:rPr>
+          <w:rFonts w:cstheme="minorHAnsi"/>
+        </w:rPr>
+      </w:pPr>
+      <w:r>
+        <w:rPr>
+          <w:rFonts w:cstheme="minorHAnsi"/>
+        </w:rPr>
+        <w:t xml:space="preserve">Resources are information stored in database. </w:t>
+      </w:r>
+      <w:r>
+        <w:rPr>
+          <w:rFonts w:cstheme="minorHAnsi"/>
+        </w:rPr>
+        <w:t xml:space="preserve">Database uses multiple tables to store information. Total there are six tables as explained below: </w:t>
       </w:r>
     </w:p>
     <w:p>
@@ -4341,13 +4839,33 @@
         <w:rPr>
           <w:rFonts w:cstheme="minorHAnsi"/>
         </w:rPr>
-        <w:t xml:space="preserve"> as query table</w:t>
-      </w:r>
-      <w:r>
-        <w:rPr>
-          <w:rFonts w:cstheme="minorHAnsi"/>
-        </w:rPr>
-        <w:t xml:space="preserve">. This is known as state. State is important to keep the context of rule. If patron query does not qualify a certain rule (fail message), IRA remembers so that it would not try to qualify from the beginning of rule sequence again. </w:t>
+        <w:t xml:space="preserve"> as </w:t>
+      </w:r>
+      <w:r>
+        <w:rPr>
+          <w:rFonts w:cstheme="minorHAnsi"/>
+          <w:b/>
+          <w:bCs/>
+        </w:rPr>
+        <w:t>query table</w:t>
+      </w:r>
+      <w:r>
+        <w:rPr>
+          <w:rFonts w:cstheme="minorHAnsi"/>
+        </w:rPr>
+        <w:t>. This is known as state. State is important to keep the context of rule. If patron query does not qualify a certain rule (fail message), IRA remembers so that it would not try to qualify from the beginning of rule sequence again</w:t>
+      </w:r>
+      <w:r>
+        <w:rPr>
+          <w:rFonts w:cstheme="minorHAnsi"/>
+        </w:rPr>
+        <w:t>,</w:t>
+      </w:r>
+      <w:r>
+        <w:rPr>
+          <w:rFonts w:cstheme="minorHAnsi"/>
+        </w:rPr>
+        <w:t xml:space="preserve"> as explained in 2 above. </w:t>
       </w:r>
     </w:p>
     <w:p>
@@ -4389,7 +4907,21 @@
         <w:rPr>
           <w:rFonts w:cstheme="minorHAnsi"/>
         </w:rPr>
-        <w:t xml:space="preserve"> (e.g. operating hours) as establishment table. </w:t>
+        <w:t xml:space="preserve"> (e.g. operating hours) as </w:t>
+      </w:r>
+      <w:r>
+        <w:rPr>
+          <w:rFonts w:cstheme="minorHAnsi"/>
+          <w:b/>
+          <w:bCs/>
+        </w:rPr>
+        <w:t>establishment table</w:t>
+      </w:r>
+      <w:r>
+        <w:rPr>
+          <w:rFonts w:cstheme="minorHAnsi"/>
+        </w:rPr>
+        <w:t xml:space="preserve">. </w:t>
       </w:r>
     </w:p>
     <w:p>
@@ -4407,7 +4939,21 @@
         <w:rPr>
           <w:rFonts w:cstheme="minorHAnsi"/>
         </w:rPr>
-        <w:t xml:space="preserve">Patron identifier is stored in database as patron table. </w:t>
+        <w:t xml:space="preserve">Patron identifier is stored in database as </w:t>
+      </w:r>
+      <w:r>
+        <w:rPr>
+          <w:rFonts w:cstheme="minorHAnsi"/>
+          <w:b/>
+          <w:bCs/>
+        </w:rPr>
+        <w:t>patron table</w:t>
+      </w:r>
+      <w:r>
+        <w:rPr>
+          <w:rFonts w:cstheme="minorHAnsi"/>
+        </w:rPr>
+        <w:t xml:space="preserve">. </w:t>
       </w:r>
     </w:p>
     <w:p>
@@ -4425,7 +4971,21 @@
         <w:rPr>
           <w:rFonts w:cstheme="minorHAnsi"/>
         </w:rPr>
-        <w:t xml:space="preserve">Lastly, reservations (with status e.g. confirmed, cancelled, etc.) are also stored in database as reservation table. </w:t>
+        <w:t xml:space="preserve">Lastly, reservations (with status e.g. confirmed, cancelled, etc.) are also stored in database as </w:t>
+      </w:r>
+      <w:r>
+        <w:rPr>
+          <w:rFonts w:cstheme="minorHAnsi"/>
+          <w:b/>
+          <w:bCs/>
+        </w:rPr>
+        <w:t>reservation table</w:t>
+      </w:r>
+      <w:r>
+        <w:rPr>
+          <w:rFonts w:cstheme="minorHAnsi"/>
+        </w:rPr>
+        <w:t xml:space="preserve">. </w:t>
       </w:r>
     </w:p>
     <w:p>
@@ -4443,7 +5003,35 @@
         <w:rPr>
           <w:rFonts w:cstheme="minorHAnsi"/>
         </w:rPr>
-        <w:t xml:space="preserve">Knowledge (D) is stored in database as query and reservation report tables. </w:t>
+        <w:t xml:space="preserve">Knowledge (D) is stored in database as </w:t>
+      </w:r>
+      <w:r>
+        <w:rPr>
+          <w:rFonts w:cstheme="minorHAnsi"/>
+          <w:b/>
+          <w:bCs/>
+        </w:rPr>
+        <w:t xml:space="preserve">query </w:t>
+      </w:r>
+      <w:r>
+        <w:rPr>
+          <w:rFonts w:cstheme="minorHAnsi"/>
+        </w:rPr>
+        <w:t>and</w:t>
+      </w:r>
+      <w:r>
+        <w:rPr>
+          <w:rFonts w:cstheme="minorHAnsi"/>
+          <w:b/>
+          <w:bCs/>
+        </w:rPr>
+        <w:t xml:space="preserve"> reservation report tables</w:t>
+      </w:r>
+      <w:r>
+        <w:rPr>
+          <w:rFonts w:cstheme="minorHAnsi"/>
+        </w:rPr>
+        <w:t xml:space="preserve">. </w:t>
       </w:r>
       <w:r>
         <w:rPr>
@@ -4466,17 +5054,52 @@
     </w:p>
     <w:p>
       <w:pPr>
-        <w:rPr>
-          <w:rFonts w:cstheme="minorHAnsi"/>
-        </w:rPr>
-      </w:pPr>
-    </w:p>
-    <w:p>
-      <w:pPr>
-        <w:rPr>
-          <w:rFonts w:cstheme="minorHAnsi"/>
-        </w:rPr>
-      </w:pPr>
+        <w:pStyle w:val="ListParagraph"/>
+        <w:ind w:left="2160"/>
+        <w:rPr>
+          <w:rFonts w:cstheme="minorHAnsi"/>
+        </w:rPr>
+      </w:pPr>
+    </w:p>
+    <w:p>
+      <w:pPr>
+        <w:rPr>
+          <w:rFonts w:cstheme="minorHAnsi"/>
+          <w:b/>
+          <w:bCs/>
+          <w:sz w:val="44"/>
+          <w:szCs w:val="44"/>
+        </w:rPr>
+      </w:pPr>
+      <w:r>
+        <w:rPr>
+          <w:rFonts w:cstheme="minorHAnsi"/>
+          <w:b/>
+          <w:bCs/>
+          <w:sz w:val="44"/>
+          <w:szCs w:val="44"/>
+        </w:rPr>
+        <w:t>Conclusion</w:t>
+      </w:r>
+    </w:p>
+    <w:p>
+      <w:pPr>
+        <w:rPr>
+          <w:rFonts w:cstheme="minorHAnsi"/>
+        </w:rPr>
+      </w:pPr>
+      <w:r>
+        <w:rPr>
+          <w:rFonts w:cstheme="minorHAnsi"/>
+        </w:rPr>
+        <w:t xml:space="preserve">This project solution is limited to entirely exclusive and entire inclusive cases. However, </w:t>
+      </w:r>
+      <w:r>
+        <w:rPr>
+          <w:rFonts w:cstheme="minorHAnsi"/>
+        </w:rPr>
+        <w:t xml:space="preserve">our team discovered that there is a case where it is neither (e.g. classroom). It is still possible however to use solution in this project to cover classroom setting, as one classroom in inclusive within itself. It is to consider one classroom as an establishment. </w:t>
+      </w:r>
       <w:r>
         <w:rPr>
           <w:rFonts w:cstheme="minorHAnsi"/>
@@ -8398,19 +9021,11 @@
       <w:pPr>
         <w:shd w:val="clear" w:color="auto" w:fill="FFFFFF"/>
         <w:spacing w:before="60" w:after="100" w:afterAutospacing="1" w:line="240" w:lineRule="auto"/>
-        <w:ind w:left="720"/>
-        <w:rPr>
-          <w:rFonts w:cstheme="minorHAnsi"/>
-          <w:color w:val="24292E"/>
-        </w:rPr>
-      </w:pPr>
-      <w:r>
-        <w:rPr>
-          <w:rFonts w:cstheme="minorHAnsi"/>
-          <w:color w:val="24292E"/>
-        </w:rPr>
-        <w:br/>
-      </w:r>
+        <w:rPr>
+          <w:rFonts w:cstheme="minorHAnsi"/>
+          <w:color w:val="24292E"/>
+        </w:rPr>
+      </w:pPr>
       <w:r>
         <w:rPr>
           <w:rFonts w:cstheme="minorHAnsi"/>
@@ -8474,6 +9089,28 @@
     <w:p>
       <w:pPr>
         <w:shd w:val="clear" w:color="auto" w:fill="FFFFFF"/>
+        <w:spacing w:before="60" w:after="100" w:afterAutospacing="1" w:line="240" w:lineRule="auto"/>
+        <w:jc w:val="center"/>
+        <w:rPr>
+          <w:rFonts w:cstheme="minorHAnsi"/>
+          <w:b/>
+          <w:bCs/>
+          <w:color w:val="24292E"/>
+        </w:rPr>
+      </w:pPr>
+      <w:r>
+        <w:rPr>
+          <w:rFonts w:cstheme="minorHAnsi"/>
+          <w:b/>
+          <w:bCs/>
+          <w:color w:val="24292E"/>
+        </w:rPr>
+        <w:t>Figure 2</w:t>
+      </w:r>
+    </w:p>
+    <w:p>
+      <w:pPr>
+        <w:shd w:val="clear" w:color="auto" w:fill="FFFFFF"/>
         <w:spacing w:after="240" w:line="240" w:lineRule="auto"/>
         <w:rPr>
           <w:rFonts w:eastAsia="Times New Roman" w:cstheme="minorHAnsi"/>
@@ -9384,6 +10021,29 @@
             </a:graphic>
           </wp:inline>
         </w:drawing>
+      </w:r>
+    </w:p>
+    <w:p>
+      <w:pPr>
+        <w:pStyle w:val="NormalWeb"/>
+        <w:shd w:val="clear" w:color="auto" w:fill="FFFFFF"/>
+        <w:spacing w:before="0" w:beforeAutospacing="0" w:after="240" w:afterAutospacing="0"/>
+        <w:jc w:val="center"/>
+        <w:rPr>
+          <w:rFonts w:asciiTheme="minorHAnsi" w:hAnsiTheme="minorHAnsi" w:cstheme="minorHAnsi"/>
+          <w:b/>
+          <w:bCs/>
+          <w:color w:val="24292E"/>
+        </w:rPr>
+      </w:pPr>
+      <w:r>
+        <w:rPr>
+          <w:rFonts w:asciiTheme="minorHAnsi" w:hAnsiTheme="minorHAnsi" w:cstheme="minorHAnsi"/>
+          <w:b/>
+          <w:bCs/>
+          <w:color w:val="24292E"/>
+        </w:rPr>
+        <w:t>Figure 3</w:t>
       </w:r>
     </w:p>
     <w:p>
@@ -9560,6 +10220,29 @@
       <w:pPr>
         <w:pStyle w:val="NormalWeb"/>
         <w:shd w:val="clear" w:color="auto" w:fill="FFFFFF"/>
+        <w:spacing w:before="0" w:beforeAutospacing="0" w:after="240" w:afterAutospacing="0"/>
+        <w:jc w:val="center"/>
+        <w:rPr>
+          <w:rFonts w:asciiTheme="minorHAnsi" w:hAnsiTheme="minorHAnsi" w:cstheme="minorHAnsi"/>
+          <w:b/>
+          <w:bCs/>
+          <w:color w:val="24292E"/>
+        </w:rPr>
+      </w:pPr>
+      <w:r>
+        <w:rPr>
+          <w:rFonts w:asciiTheme="minorHAnsi" w:hAnsiTheme="minorHAnsi" w:cstheme="minorHAnsi"/>
+          <w:b/>
+          <w:bCs/>
+          <w:color w:val="24292E"/>
+        </w:rPr>
+        <w:t>Figure 4</w:t>
+      </w:r>
+    </w:p>
+    <w:p>
+      <w:pPr>
+        <w:pStyle w:val="NormalWeb"/>
+        <w:shd w:val="clear" w:color="auto" w:fill="FFFFFF"/>
         <w:spacing w:before="0" w:beforeAutospacing="0" w:after="0" w:afterAutospacing="0"/>
         <w:rPr>
           <w:rFonts w:asciiTheme="minorHAnsi" w:hAnsiTheme="minorHAnsi" w:cstheme="minorHAnsi"/>
@@ -9748,6 +10431,33 @@
             </a:graphic>
           </wp:inline>
         </w:drawing>
+      </w:r>
+    </w:p>
+    <w:p>
+      <w:pPr>
+        <w:pStyle w:val="NormalWeb"/>
+        <w:shd w:val="clear" w:color="auto" w:fill="FFFFFF"/>
+        <w:spacing w:before="0" w:beforeAutospacing="0" w:after="240" w:afterAutospacing="0"/>
+        <w:jc w:val="center"/>
+        <w:rPr>
+          <w:rFonts w:asciiTheme="minorHAnsi" w:hAnsiTheme="minorHAnsi" w:cstheme="minorHAnsi"/>
+          <w:b/>
+          <w:bCs/>
+          <w:color w:val="24292E"/>
+          <w:sz w:val="22"/>
+          <w:szCs w:val="22"/>
+        </w:rPr>
+      </w:pPr>
+      <w:r>
+        <w:rPr>
+          <w:rFonts w:asciiTheme="minorHAnsi" w:hAnsiTheme="minorHAnsi" w:cstheme="minorHAnsi"/>
+          <w:b/>
+          <w:bCs/>
+          <w:color w:val="24292E"/>
+          <w:sz w:val="22"/>
+          <w:szCs w:val="22"/>
+        </w:rPr>
+        <w:t>Figure 5</w:t>
       </w:r>
     </w:p>
     <w:p>
@@ -9865,6 +10575,33 @@
         <w:pStyle w:val="NormalWeb"/>
         <w:shd w:val="clear" w:color="auto" w:fill="FFFFFF"/>
         <w:spacing w:before="0" w:beforeAutospacing="0" w:after="240" w:afterAutospacing="0"/>
+        <w:jc w:val="center"/>
+        <w:rPr>
+          <w:rFonts w:asciiTheme="minorHAnsi" w:hAnsiTheme="minorHAnsi" w:cstheme="minorHAnsi"/>
+          <w:b/>
+          <w:bCs/>
+          <w:color w:val="24292E"/>
+          <w:sz w:val="22"/>
+          <w:szCs w:val="22"/>
+        </w:rPr>
+      </w:pPr>
+      <w:r>
+        <w:rPr>
+          <w:rFonts w:asciiTheme="minorHAnsi" w:hAnsiTheme="minorHAnsi" w:cstheme="minorHAnsi"/>
+          <w:b/>
+          <w:bCs/>
+          <w:color w:val="24292E"/>
+          <w:sz w:val="22"/>
+          <w:szCs w:val="22"/>
+        </w:rPr>
+        <w:t>Figure 6</w:t>
+      </w:r>
+    </w:p>
+    <w:p>
+      <w:pPr>
+        <w:pStyle w:val="NormalWeb"/>
+        <w:shd w:val="clear" w:color="auto" w:fill="FFFFFF"/>
+        <w:spacing w:before="0" w:beforeAutospacing="0" w:after="240" w:afterAutospacing="0"/>
         <w:rPr>
           <w:rFonts w:asciiTheme="minorHAnsi" w:hAnsiTheme="minorHAnsi" w:cstheme="minorHAnsi"/>
           <w:color w:val="24292E"/>
@@ -11450,6 +12187,19 @@
     </w:p>
     <w:p>
       <w:pPr>
+        <w:pStyle w:val="HTMLPreformatted"/>
+        <w:rPr>
+          <w:rStyle w:val="HTMLCode"/>
+          <w:rFonts w:asciiTheme="minorHAnsi" w:hAnsiTheme="minorHAnsi" w:cstheme="minorHAnsi"/>
+          <w:color w:val="24292E"/>
+          <w:sz w:val="22"/>
+          <w:szCs w:val="22"/>
+          <w:bdr w:val="none" w:sz="0" w:space="0" w:color="auto" w:frame="1"/>
+        </w:rPr>
+      </w:pPr>
+    </w:p>
+    <w:p>
+      <w:pPr>
         <w:pStyle w:val="NormalWeb"/>
         <w:shd w:val="clear" w:color="auto" w:fill="FFFFFF"/>
         <w:spacing w:before="0" w:beforeAutospacing="0" w:after="240" w:afterAutospacing="0"/>
@@ -12127,6 +12877,7 @@
           <w:sz w:val="22"/>
           <w:szCs w:val="22"/>
         </w:rPr>
+        <w:lastRenderedPageBreak/>
         <w:t>IMPORTANT:</w:t>
       </w:r>
       <w:r>
@@ -13686,6 +14437,7 @@
           <w:szCs w:val="22"/>
           <w:bdr w:val="none" w:sz="0" w:space="0" w:color="auto" w:frame="1"/>
         </w:rPr>
+        <w:lastRenderedPageBreak/>
         <w:t xml:space="preserve">&gt; response = </w:t>
       </w:r>
       <w:proofErr w:type="gramStart"/>
@@ -15171,6 +15923,7 @@
           <w:szCs w:val="22"/>
           <w:bdr w:val="none" w:sz="0" w:space="0" w:color="auto" w:frame="1"/>
         </w:rPr>
+        <w:lastRenderedPageBreak/>
         <w:t xml:space="preserve">&gt; </w:t>
       </w:r>
       <w:proofErr w:type="spellStart"/>
@@ -15267,7 +16020,6 @@
           <w:szCs w:val="22"/>
           <w:bdr w:val="none" w:sz="0" w:space="0" w:color="auto" w:frame="1"/>
         </w:rPr>
-        <w:lastRenderedPageBreak/>
         <w:t xml:space="preserve">&gt; response = </w:t>
       </w:r>
       <w:proofErr w:type="gramStart"/>
@@ -16886,6 +17638,7 @@
           <w:sz w:val="22"/>
           <w:szCs w:val="22"/>
         </w:rPr>
+        <w:lastRenderedPageBreak/>
         <w:drawing>
           <wp:inline distT="0" distB="0" distL="0" distR="0" wp14:anchorId="567FBAD6" wp14:editId="2F36C654">
             <wp:extent cx="5731510" cy="845820"/>
@@ -16959,7 +17712,6 @@
           <w:sz w:val="22"/>
           <w:szCs w:val="22"/>
         </w:rPr>
-        <w:lastRenderedPageBreak/>
         <w:t>In order to handle waitlisted request, a service must be subscribed to run periodically (daily). It is for an algorithm to assign each waitlisted request a confirmation or rejection. This is where </w:t>
       </w:r>
       <w:proofErr w:type="spellStart"/>
@@ -17837,6 +18589,7 @@
           <w:sz w:val="22"/>
           <w:szCs w:val="22"/>
         </w:rPr>
+        <w:lastRenderedPageBreak/>
         <w:t>If the algorithm finds solution, each request will be reassigned from </w:t>
       </w:r>
       <w:r>
@@ -17948,7 +18701,6 @@
           <w:sz w:val="22"/>
           <w:szCs w:val="22"/>
         </w:rPr>
-        <w:lastRenderedPageBreak/>
         <w:t>H. Reservation Report</w:t>
       </w:r>
     </w:p>
@@ -18742,6 +19494,15 @@
         </w:rPr>
         <w:t>Here the business user can do association analysis to discover new knowledge relating to reservations.</w:t>
       </w:r>
+      <w:r>
+        <w:rPr>
+          <w:rFonts w:asciiTheme="minorHAnsi" w:hAnsiTheme="minorHAnsi" w:cstheme="minorHAnsi"/>
+          <w:color w:val="24292E"/>
+          <w:sz w:val="22"/>
+          <w:szCs w:val="22"/>
+        </w:rPr>
+        <w:t xml:space="preserve"> It is apparent that the business least busy hours are near the opening and closing hours.  </w:t>
+      </w:r>
     </w:p>
     <w:p>
       <w:pPr>
@@ -24563,7 +25324,8 @@
           <w:numId w:val="12"/>
         </w:numPr>
         <w:shd w:val="clear" w:color="auto" w:fill="FFFFFF"/>
-        <w:spacing w:before="240" w:beforeAutospacing="0" w:after="240" w:afterAutospacing="0"/>
+        <w:spacing w:before="0" w:beforeAutospacing="0" w:after="0" w:afterAutospacing="0"/>
+        <w:ind w:left="714" w:hanging="357"/>
         <w:rPr>
           <w:rFonts w:asciiTheme="minorHAnsi" w:hAnsiTheme="minorHAnsi" w:cstheme="minorHAnsi"/>
           <w:color w:val="24292E"/>
@@ -24590,80 +25352,6 @@
           <w:szCs w:val="22"/>
         </w:rPr>
         <w:t>*: 'Not implemented'</w:t>
-      </w:r>
-    </w:p>
-    <w:p>
-      <w:pPr>
-        <w:pStyle w:val="NormalWeb"/>
-        <w:numPr>
-          <w:ilvl w:val="0"/>
-          <w:numId w:val="12"/>
-        </w:numPr>
-        <w:shd w:val="clear" w:color="auto" w:fill="FFFFFF"/>
-        <w:spacing w:before="240" w:beforeAutospacing="0" w:after="240" w:afterAutospacing="0"/>
-        <w:rPr>
-          <w:rFonts w:asciiTheme="minorHAnsi" w:hAnsiTheme="minorHAnsi" w:cstheme="minorHAnsi"/>
-          <w:color w:val="24292E"/>
-          <w:sz w:val="22"/>
-          <w:szCs w:val="22"/>
-        </w:rPr>
-      </w:pPr>
-      <w:proofErr w:type="spellStart"/>
-      <w:r>
-        <w:rPr>
-          <w:rFonts w:asciiTheme="minorHAnsi" w:hAnsiTheme="minorHAnsi" w:cstheme="minorHAnsi"/>
-          <w:color w:val="24292E"/>
-          <w:sz w:val="22"/>
-          <w:szCs w:val="22"/>
-        </w:rPr>
-        <w:t>OutsideBookableWindow</w:t>
-      </w:r>
-      <w:proofErr w:type="spellEnd"/>
-      <w:r>
-        <w:rPr>
-          <w:rFonts w:asciiTheme="minorHAnsi" w:hAnsiTheme="minorHAnsi" w:cstheme="minorHAnsi"/>
-          <w:color w:val="24292E"/>
-          <w:sz w:val="22"/>
-          <w:szCs w:val="22"/>
-        </w:rPr>
-        <w:t>: 'Your request is outside bookable window'</w:t>
-      </w:r>
-    </w:p>
-    <w:p>
-      <w:pPr>
-        <w:pStyle w:val="NormalWeb"/>
-        <w:numPr>
-          <w:ilvl w:val="0"/>
-          <w:numId w:val="12"/>
-        </w:numPr>
-        <w:shd w:val="clear" w:color="auto" w:fill="FFFFFF"/>
-        <w:spacing w:before="240" w:beforeAutospacing="0" w:after="240" w:afterAutospacing="0"/>
-        <w:rPr>
-          <w:rFonts w:asciiTheme="minorHAnsi" w:hAnsiTheme="minorHAnsi" w:cstheme="minorHAnsi"/>
-          <w:color w:val="24292E"/>
-          <w:sz w:val="22"/>
-          <w:szCs w:val="22"/>
-        </w:rPr>
-      </w:pPr>
-      <w:proofErr w:type="spellStart"/>
-      <w:r>
-        <w:rPr>
-          <w:rFonts w:asciiTheme="minorHAnsi" w:hAnsiTheme="minorHAnsi" w:cstheme="minorHAnsi"/>
-          <w:color w:val="24292E"/>
-          <w:sz w:val="22"/>
-          <w:szCs w:val="22"/>
-        </w:rPr>
-        <w:t>OverCapacity</w:t>
-      </w:r>
-      <w:proofErr w:type="spellEnd"/>
-      <w:r>
-        <w:rPr>
-          <w:rFonts w:asciiTheme="minorHAnsi" w:hAnsiTheme="minorHAnsi" w:cstheme="minorHAnsi"/>
-          <w:color w:val="24292E"/>
-          <w:sz w:val="22"/>
-          <w:szCs w:val="22"/>
-        </w:rPr>
-        <w:t>: 'I am afraid our full capacity has been reached'</w:t>
       </w:r>
     </w:p>
     <w:p>
@@ -24675,6 +25363,7 @@
         </w:numPr>
         <w:shd w:val="clear" w:color="auto" w:fill="FFFFFF"/>
         <w:spacing w:before="0" w:beforeAutospacing="0" w:after="0" w:afterAutospacing="0"/>
+        <w:ind w:left="714" w:hanging="357"/>
         <w:rPr>
           <w:rFonts w:asciiTheme="minorHAnsi" w:hAnsiTheme="minorHAnsi" w:cstheme="minorHAnsi"/>
           <w:color w:val="24292E"/>
@@ -24690,7 +25379,7 @@
           <w:sz w:val="22"/>
           <w:szCs w:val="22"/>
         </w:rPr>
-        <w:t>OversizedGroup</w:t>
+        <w:t>OutsideBookableWindow</w:t>
       </w:r>
       <w:proofErr w:type="spellEnd"/>
       <w:r>
@@ -24700,587 +25389,7 @@
           <w:sz w:val="22"/>
           <w:szCs w:val="22"/>
         </w:rPr>
-        <w:t>: 'Your request for </w:t>
-      </w:r>
-      <w:proofErr w:type="spellStart"/>
-      <w:r>
-        <w:rPr>
-          <w:rStyle w:val="HTMLCode"/>
-          <w:rFonts w:asciiTheme="minorHAnsi" w:hAnsiTheme="minorHAnsi" w:cstheme="minorHAnsi"/>
-          <w:color w:val="24292E"/>
-          <w:sz w:val="22"/>
-          <w:szCs w:val="22"/>
-        </w:rPr>
-        <w:t>n_person</w:t>
-      </w:r>
-      <w:proofErr w:type="spellEnd"/>
-      <w:r>
-        <w:rPr>
-          <w:rFonts w:asciiTheme="minorHAnsi" w:hAnsiTheme="minorHAnsi" w:cstheme="minorHAnsi"/>
-          <w:color w:val="24292E"/>
-          <w:sz w:val="22"/>
-          <w:szCs w:val="22"/>
-        </w:rPr>
-        <w:t> number of people is too big. Only up to </w:t>
-      </w:r>
-      <w:proofErr w:type="spellStart"/>
-      <w:r>
-        <w:rPr>
-          <w:rStyle w:val="Emphasis"/>
-          <w:rFonts w:asciiTheme="minorHAnsi" w:hAnsiTheme="minorHAnsi" w:cstheme="minorHAnsi"/>
-          <w:color w:val="24292E"/>
-          <w:sz w:val="22"/>
-          <w:szCs w:val="22"/>
-        </w:rPr>
-        <w:t>max_group_size</w:t>
-      </w:r>
-      <w:proofErr w:type="spellEnd"/>
-      <w:r>
-        <w:rPr>
-          <w:rFonts w:asciiTheme="minorHAnsi" w:hAnsiTheme="minorHAnsi" w:cstheme="minorHAnsi"/>
-          <w:color w:val="24292E"/>
-          <w:sz w:val="22"/>
-          <w:szCs w:val="22"/>
-        </w:rPr>
-        <w:t> people allowed'</w:t>
-      </w:r>
-    </w:p>
-    <w:p>
-      <w:pPr>
-        <w:pStyle w:val="NormalWeb"/>
-        <w:numPr>
-          <w:ilvl w:val="0"/>
-          <w:numId w:val="12"/>
-        </w:numPr>
-        <w:shd w:val="clear" w:color="auto" w:fill="FFFFFF"/>
-        <w:spacing w:before="240" w:beforeAutospacing="0" w:after="240" w:afterAutospacing="0"/>
-        <w:rPr>
-          <w:rFonts w:asciiTheme="minorHAnsi" w:hAnsiTheme="minorHAnsi" w:cstheme="minorHAnsi"/>
-          <w:color w:val="24292E"/>
-          <w:sz w:val="22"/>
-          <w:szCs w:val="22"/>
-        </w:rPr>
-      </w:pPr>
-      <w:proofErr w:type="spellStart"/>
-      <w:r>
-        <w:rPr>
-          <w:rFonts w:asciiTheme="minorHAnsi" w:hAnsiTheme="minorHAnsi" w:cstheme="minorHAnsi"/>
-          <w:color w:val="24292E"/>
-          <w:sz w:val="22"/>
-          <w:szCs w:val="22"/>
-        </w:rPr>
-        <w:t>DuplicateExist</w:t>
-      </w:r>
-      <w:proofErr w:type="spellEnd"/>
-      <w:r>
-        <w:rPr>
-          <w:rFonts w:asciiTheme="minorHAnsi" w:hAnsiTheme="minorHAnsi" w:cstheme="minorHAnsi"/>
-          <w:color w:val="24292E"/>
-          <w:sz w:val="22"/>
-          <w:szCs w:val="22"/>
-        </w:rPr>
-        <w:t>: 'You already have upcoming reservation slot(s): (1) ... (2) ... (5) ...'</w:t>
-      </w:r>
-    </w:p>
-    <w:p>
-      <w:pPr>
-        <w:pStyle w:val="NormalWeb"/>
-        <w:numPr>
-          <w:ilvl w:val="0"/>
-          <w:numId w:val="12"/>
-        </w:numPr>
-        <w:shd w:val="clear" w:color="auto" w:fill="FFFFFF"/>
-        <w:spacing w:before="240" w:beforeAutospacing="0" w:after="240" w:afterAutospacing="0"/>
-        <w:rPr>
-          <w:rFonts w:asciiTheme="minorHAnsi" w:hAnsiTheme="minorHAnsi" w:cstheme="minorHAnsi"/>
-          <w:color w:val="24292E"/>
-          <w:sz w:val="22"/>
-          <w:szCs w:val="22"/>
-        </w:rPr>
-      </w:pPr>
-      <w:proofErr w:type="spellStart"/>
-      <w:r>
-        <w:rPr>
-          <w:rFonts w:asciiTheme="minorHAnsi" w:hAnsiTheme="minorHAnsi" w:cstheme="minorHAnsi"/>
-          <w:color w:val="24292E"/>
-          <w:sz w:val="22"/>
-          <w:szCs w:val="22"/>
-        </w:rPr>
-        <w:t>PlaceNotAvail</w:t>
-      </w:r>
-      <w:proofErr w:type="spellEnd"/>
-      <w:r>
-        <w:rPr>
-          <w:rFonts w:asciiTheme="minorHAnsi" w:hAnsiTheme="minorHAnsi" w:cstheme="minorHAnsi"/>
-          <w:color w:val="24292E"/>
-          <w:sz w:val="22"/>
-          <w:szCs w:val="22"/>
-        </w:rPr>
-        <w:t>*: 'I am afraid no slots available'</w:t>
-      </w:r>
-    </w:p>
-    <w:p>
-      <w:pPr>
-        <w:pStyle w:val="NormalWeb"/>
-        <w:numPr>
-          <w:ilvl w:val="0"/>
-          <w:numId w:val="12"/>
-        </w:numPr>
-        <w:shd w:val="clear" w:color="auto" w:fill="FFFFFF"/>
-        <w:spacing w:before="240" w:beforeAutospacing="0" w:after="240" w:afterAutospacing="0"/>
-        <w:rPr>
-          <w:rFonts w:asciiTheme="minorHAnsi" w:hAnsiTheme="minorHAnsi" w:cstheme="minorHAnsi"/>
-          <w:color w:val="24292E"/>
-          <w:sz w:val="22"/>
-          <w:szCs w:val="22"/>
-        </w:rPr>
-      </w:pPr>
-      <w:proofErr w:type="spellStart"/>
-      <w:r>
-        <w:rPr>
-          <w:rFonts w:asciiTheme="minorHAnsi" w:hAnsiTheme="minorHAnsi" w:cstheme="minorHAnsi"/>
-          <w:color w:val="24292E"/>
-          <w:sz w:val="22"/>
-          <w:szCs w:val="22"/>
-        </w:rPr>
-        <w:t>TooSoon</w:t>
-      </w:r>
-      <w:proofErr w:type="spellEnd"/>
-      <w:r>
-        <w:rPr>
-          <w:rFonts w:asciiTheme="minorHAnsi" w:hAnsiTheme="minorHAnsi" w:cstheme="minorHAnsi"/>
-          <w:color w:val="24292E"/>
-          <w:sz w:val="22"/>
-          <w:szCs w:val="22"/>
-        </w:rPr>
-        <w:t>: 'Please make reservation </w:t>
-      </w:r>
-      <w:proofErr w:type="spellStart"/>
-      <w:r>
-        <w:rPr>
-          <w:rStyle w:val="Emphasis"/>
-          <w:rFonts w:asciiTheme="minorHAnsi" w:hAnsiTheme="minorHAnsi" w:cstheme="minorHAnsi"/>
-          <w:color w:val="24292E"/>
-          <w:sz w:val="22"/>
-          <w:szCs w:val="22"/>
-        </w:rPr>
-        <w:t>days_in_advance</w:t>
-      </w:r>
-      <w:proofErr w:type="spellEnd"/>
-      <w:r>
-        <w:rPr>
-          <w:rFonts w:asciiTheme="minorHAnsi" w:hAnsiTheme="minorHAnsi" w:cstheme="minorHAnsi"/>
-          <w:color w:val="24292E"/>
-          <w:sz w:val="22"/>
-          <w:szCs w:val="22"/>
-        </w:rPr>
-        <w:t> day(s) in advance'</w:t>
-      </w:r>
-    </w:p>
-    <w:p>
-      <w:pPr>
-        <w:pStyle w:val="NormalWeb"/>
-        <w:numPr>
-          <w:ilvl w:val="0"/>
-          <w:numId w:val="12"/>
-        </w:numPr>
-        <w:shd w:val="clear" w:color="auto" w:fill="FFFFFF"/>
-        <w:spacing w:before="240" w:beforeAutospacing="0" w:after="240" w:afterAutospacing="0"/>
-        <w:rPr>
-          <w:rFonts w:asciiTheme="minorHAnsi" w:hAnsiTheme="minorHAnsi" w:cstheme="minorHAnsi"/>
-          <w:color w:val="24292E"/>
-          <w:sz w:val="22"/>
-          <w:szCs w:val="22"/>
-        </w:rPr>
-      </w:pPr>
-      <w:proofErr w:type="spellStart"/>
-      <w:r>
-        <w:rPr>
-          <w:rFonts w:asciiTheme="minorHAnsi" w:hAnsiTheme="minorHAnsi" w:cstheme="minorHAnsi"/>
-          <w:color w:val="24292E"/>
-          <w:sz w:val="22"/>
-          <w:szCs w:val="22"/>
-        </w:rPr>
-        <w:t>UpcomingNotExist</w:t>
-      </w:r>
-      <w:proofErr w:type="spellEnd"/>
-      <w:r>
-        <w:rPr>
-          <w:rFonts w:asciiTheme="minorHAnsi" w:hAnsiTheme="minorHAnsi" w:cstheme="minorHAnsi"/>
-          <w:color w:val="24292E"/>
-          <w:sz w:val="22"/>
-          <w:szCs w:val="22"/>
-        </w:rPr>
-        <w:t>: 'You do not have future reservations'</w:t>
-      </w:r>
-    </w:p>
-    <w:p>
-      <w:pPr>
-        <w:pStyle w:val="NormalWeb"/>
-        <w:numPr>
-          <w:ilvl w:val="0"/>
-          <w:numId w:val="12"/>
-        </w:numPr>
-        <w:shd w:val="clear" w:color="auto" w:fill="FFFFFF"/>
-        <w:spacing w:before="240" w:beforeAutospacing="0" w:after="240" w:afterAutospacing="0"/>
-        <w:rPr>
-          <w:rFonts w:asciiTheme="minorHAnsi" w:hAnsiTheme="minorHAnsi" w:cstheme="minorHAnsi"/>
-          <w:color w:val="24292E"/>
-          <w:sz w:val="22"/>
-          <w:szCs w:val="22"/>
-        </w:rPr>
-      </w:pPr>
-      <w:proofErr w:type="spellStart"/>
-      <w:r>
-        <w:rPr>
-          <w:rFonts w:asciiTheme="minorHAnsi" w:hAnsiTheme="minorHAnsi" w:cstheme="minorHAnsi"/>
-          <w:color w:val="24292E"/>
-          <w:sz w:val="22"/>
-          <w:szCs w:val="22"/>
-        </w:rPr>
-        <w:t>SelectionNotValid</w:t>
-      </w:r>
-      <w:proofErr w:type="spellEnd"/>
-      <w:r>
-        <w:rPr>
-          <w:rFonts w:asciiTheme="minorHAnsi" w:hAnsiTheme="minorHAnsi" w:cstheme="minorHAnsi"/>
-          <w:color w:val="24292E"/>
-          <w:sz w:val="22"/>
-          <w:szCs w:val="22"/>
-        </w:rPr>
-        <w:t>: 'Please affirm if the proposed slot is okay' or 'Please choose from proposed slot(s)'</w:t>
-      </w:r>
-    </w:p>
-    <w:p>
-      <w:pPr>
-        <w:pStyle w:val="NormalWeb"/>
-        <w:numPr>
-          <w:ilvl w:val="0"/>
-          <w:numId w:val="12"/>
-        </w:numPr>
-        <w:shd w:val="clear" w:color="auto" w:fill="FFFFFF"/>
-        <w:spacing w:before="240" w:beforeAutospacing="0" w:after="240" w:afterAutospacing="0"/>
-        <w:rPr>
-          <w:rFonts w:asciiTheme="minorHAnsi" w:hAnsiTheme="minorHAnsi" w:cstheme="minorHAnsi"/>
-          <w:color w:val="24292E"/>
-          <w:sz w:val="22"/>
-          <w:szCs w:val="22"/>
-        </w:rPr>
-      </w:pPr>
-      <w:proofErr w:type="spellStart"/>
-      <w:r>
-        <w:rPr>
-          <w:rFonts w:asciiTheme="minorHAnsi" w:hAnsiTheme="minorHAnsi" w:cstheme="minorHAnsi"/>
-          <w:color w:val="24292E"/>
-          <w:sz w:val="22"/>
-          <w:szCs w:val="22"/>
-        </w:rPr>
-        <w:t>InputNotValid</w:t>
-      </w:r>
-      <w:proofErr w:type="spellEnd"/>
-      <w:r>
-        <w:rPr>
-          <w:rFonts w:asciiTheme="minorHAnsi" w:hAnsiTheme="minorHAnsi" w:cstheme="minorHAnsi"/>
-          <w:color w:val="24292E"/>
-          <w:sz w:val="22"/>
-          <w:szCs w:val="22"/>
-        </w:rPr>
-        <w:t>: 'Your input not valid'</w:t>
-      </w:r>
-    </w:p>
-    <w:p>
-      <w:pPr>
-        <w:pStyle w:val="NormalWeb"/>
-        <w:numPr>
-          <w:ilvl w:val="0"/>
-          <w:numId w:val="12"/>
-        </w:numPr>
-        <w:shd w:val="clear" w:color="auto" w:fill="FFFFFF"/>
-        <w:spacing w:before="240" w:beforeAutospacing="0" w:after="240" w:afterAutospacing="0"/>
-        <w:rPr>
-          <w:rFonts w:asciiTheme="minorHAnsi" w:hAnsiTheme="minorHAnsi" w:cstheme="minorHAnsi"/>
-          <w:color w:val="24292E"/>
-          <w:sz w:val="22"/>
-          <w:szCs w:val="22"/>
-        </w:rPr>
-      </w:pPr>
-      <w:proofErr w:type="spellStart"/>
-      <w:r>
-        <w:rPr>
-          <w:rFonts w:asciiTheme="minorHAnsi" w:hAnsiTheme="minorHAnsi" w:cstheme="minorHAnsi"/>
-          <w:color w:val="24292E"/>
-          <w:sz w:val="22"/>
-          <w:szCs w:val="22"/>
-        </w:rPr>
-        <w:t>InThePast</w:t>
-      </w:r>
-      <w:proofErr w:type="spellEnd"/>
-      <w:r>
-        <w:rPr>
-          <w:rFonts w:asciiTheme="minorHAnsi" w:hAnsiTheme="minorHAnsi" w:cstheme="minorHAnsi"/>
-          <w:color w:val="24292E"/>
-          <w:sz w:val="22"/>
-          <w:szCs w:val="22"/>
-        </w:rPr>
-        <w:t>: 'Your request time is in the past'</w:t>
-      </w:r>
-    </w:p>
-    <w:p>
-      <w:pPr>
-        <w:pStyle w:val="NormalWeb"/>
-        <w:numPr>
-          <w:ilvl w:val="0"/>
-          <w:numId w:val="12"/>
-        </w:numPr>
-        <w:shd w:val="clear" w:color="auto" w:fill="FFFFFF"/>
-        <w:spacing w:before="240" w:beforeAutospacing="0" w:after="240" w:afterAutospacing="0"/>
-        <w:rPr>
-          <w:rFonts w:asciiTheme="minorHAnsi" w:hAnsiTheme="minorHAnsi" w:cstheme="minorHAnsi"/>
-          <w:color w:val="24292E"/>
-          <w:sz w:val="22"/>
-          <w:szCs w:val="22"/>
-        </w:rPr>
-      </w:pPr>
-      <w:proofErr w:type="spellStart"/>
-      <w:r>
-        <w:rPr>
-          <w:rFonts w:asciiTheme="minorHAnsi" w:hAnsiTheme="minorHAnsi" w:cstheme="minorHAnsi"/>
-          <w:color w:val="24292E"/>
-          <w:sz w:val="22"/>
-          <w:szCs w:val="22"/>
-        </w:rPr>
-        <w:t>OutsideOperatingHours</w:t>
-      </w:r>
-      <w:proofErr w:type="spellEnd"/>
-      <w:r>
-        <w:rPr>
-          <w:rFonts w:asciiTheme="minorHAnsi" w:hAnsiTheme="minorHAnsi" w:cstheme="minorHAnsi"/>
-          <w:color w:val="24292E"/>
-          <w:sz w:val="22"/>
-          <w:szCs w:val="22"/>
-        </w:rPr>
-        <w:t>: 'Your request time is outside our operating hours'</w:t>
-      </w:r>
-    </w:p>
-    <w:p>
-      <w:pPr>
-        <w:pStyle w:val="NormalWeb"/>
-        <w:numPr>
-          <w:ilvl w:val="0"/>
-          <w:numId w:val="12"/>
-        </w:numPr>
-        <w:shd w:val="clear" w:color="auto" w:fill="FFFFFF"/>
-        <w:spacing w:before="240" w:beforeAutospacing="0" w:after="240" w:afterAutospacing="0"/>
-        <w:rPr>
-          <w:rFonts w:asciiTheme="minorHAnsi" w:hAnsiTheme="minorHAnsi" w:cstheme="minorHAnsi"/>
-          <w:color w:val="24292E"/>
-          <w:sz w:val="22"/>
-          <w:szCs w:val="22"/>
-        </w:rPr>
-      </w:pPr>
-      <w:proofErr w:type="spellStart"/>
-      <w:r>
-        <w:rPr>
-          <w:rFonts w:asciiTheme="minorHAnsi" w:hAnsiTheme="minorHAnsi" w:cstheme="minorHAnsi"/>
-          <w:color w:val="24292E"/>
-          <w:sz w:val="22"/>
-          <w:szCs w:val="22"/>
-        </w:rPr>
-        <w:t>OutsideOpenDays</w:t>
-      </w:r>
-      <w:proofErr w:type="spellEnd"/>
-      <w:r>
-        <w:rPr>
-          <w:rFonts w:asciiTheme="minorHAnsi" w:hAnsiTheme="minorHAnsi" w:cstheme="minorHAnsi"/>
-          <w:color w:val="24292E"/>
-          <w:sz w:val="22"/>
-          <w:szCs w:val="22"/>
-        </w:rPr>
-        <w:t>: 'I am afraid we are not open on that day'</w:t>
-      </w:r>
-    </w:p>
-    <w:p>
-      <w:pPr>
-        <w:pStyle w:val="NormalWeb"/>
-        <w:numPr>
-          <w:ilvl w:val="0"/>
-          <w:numId w:val="12"/>
-        </w:numPr>
-        <w:shd w:val="clear" w:color="auto" w:fill="FFFFFF"/>
-        <w:spacing w:before="240" w:beforeAutospacing="0" w:after="240" w:afterAutospacing="0"/>
-        <w:rPr>
-          <w:rFonts w:asciiTheme="minorHAnsi" w:hAnsiTheme="minorHAnsi" w:cstheme="minorHAnsi"/>
-          <w:color w:val="24292E"/>
-          <w:sz w:val="22"/>
-          <w:szCs w:val="22"/>
-        </w:rPr>
-      </w:pPr>
-      <w:r>
-        <w:rPr>
-          <w:rFonts w:asciiTheme="minorHAnsi" w:hAnsiTheme="minorHAnsi" w:cstheme="minorHAnsi"/>
-          <w:color w:val="24292E"/>
-          <w:sz w:val="22"/>
-          <w:szCs w:val="22"/>
-        </w:rPr>
-        <w:lastRenderedPageBreak/>
-        <w:t>Timeout: 'Your previous session has timed out. I am afraid you need to start over'</w:t>
-      </w:r>
-    </w:p>
-    <w:p>
-      <w:pPr>
-        <w:pStyle w:val="NormalWeb"/>
-        <w:numPr>
-          <w:ilvl w:val="0"/>
-          <w:numId w:val="12"/>
-        </w:numPr>
-        <w:shd w:val="clear" w:color="auto" w:fill="FFFFFF"/>
-        <w:spacing w:before="240" w:beforeAutospacing="0" w:after="240" w:afterAutospacing="0"/>
-        <w:rPr>
-          <w:rFonts w:asciiTheme="minorHAnsi" w:hAnsiTheme="minorHAnsi" w:cstheme="minorHAnsi"/>
-          <w:color w:val="24292E"/>
-          <w:sz w:val="22"/>
-          <w:szCs w:val="22"/>
-        </w:rPr>
-      </w:pPr>
-      <w:proofErr w:type="spellStart"/>
-      <w:r>
-        <w:rPr>
-          <w:rFonts w:asciiTheme="minorHAnsi" w:hAnsiTheme="minorHAnsi" w:cstheme="minorHAnsi"/>
-          <w:color w:val="24292E"/>
-          <w:sz w:val="22"/>
-          <w:szCs w:val="22"/>
-        </w:rPr>
-        <w:t>NoTimeInAndNPersonGiven</w:t>
-      </w:r>
-      <w:proofErr w:type="spellEnd"/>
-      <w:r>
-        <w:rPr>
-          <w:rFonts w:asciiTheme="minorHAnsi" w:hAnsiTheme="minorHAnsi" w:cstheme="minorHAnsi"/>
-          <w:color w:val="24292E"/>
-          <w:sz w:val="22"/>
-          <w:szCs w:val="22"/>
-        </w:rPr>
-        <w:t>: 'Please advise me with your desired reservation time and number of guests'</w:t>
-      </w:r>
-    </w:p>
-    <w:p>
-      <w:pPr>
-        <w:pStyle w:val="NormalWeb"/>
-        <w:numPr>
-          <w:ilvl w:val="0"/>
-          <w:numId w:val="12"/>
-        </w:numPr>
-        <w:shd w:val="clear" w:color="auto" w:fill="FFFFFF"/>
-        <w:spacing w:before="240" w:beforeAutospacing="0" w:after="240" w:afterAutospacing="0"/>
-        <w:rPr>
-          <w:rFonts w:asciiTheme="minorHAnsi" w:hAnsiTheme="minorHAnsi" w:cstheme="minorHAnsi"/>
-          <w:color w:val="24292E"/>
-          <w:sz w:val="22"/>
-          <w:szCs w:val="22"/>
-        </w:rPr>
-      </w:pPr>
-      <w:proofErr w:type="spellStart"/>
-      <w:r>
-        <w:rPr>
-          <w:rFonts w:asciiTheme="minorHAnsi" w:hAnsiTheme="minorHAnsi" w:cstheme="minorHAnsi"/>
-          <w:color w:val="24292E"/>
-          <w:sz w:val="22"/>
-          <w:szCs w:val="22"/>
-        </w:rPr>
-        <w:t>CancelSuccess</w:t>
-      </w:r>
-      <w:proofErr w:type="spellEnd"/>
-      <w:r>
-        <w:rPr>
-          <w:rFonts w:asciiTheme="minorHAnsi" w:hAnsiTheme="minorHAnsi" w:cstheme="minorHAnsi"/>
-          <w:color w:val="24292E"/>
-          <w:sz w:val="22"/>
-          <w:szCs w:val="22"/>
-        </w:rPr>
-        <w:t>*: 'The reservation has been successfully cancelled'</w:t>
-      </w:r>
-    </w:p>
-    <w:p>
-      <w:pPr>
-        <w:pStyle w:val="NormalWeb"/>
-        <w:numPr>
-          <w:ilvl w:val="0"/>
-          <w:numId w:val="12"/>
-        </w:numPr>
-        <w:shd w:val="clear" w:color="auto" w:fill="FFFFFF"/>
-        <w:spacing w:before="240" w:beforeAutospacing="0" w:after="240" w:afterAutospacing="0"/>
-        <w:rPr>
-          <w:rFonts w:asciiTheme="minorHAnsi" w:hAnsiTheme="minorHAnsi" w:cstheme="minorHAnsi"/>
-          <w:color w:val="24292E"/>
-          <w:sz w:val="22"/>
-          <w:szCs w:val="22"/>
-        </w:rPr>
-      </w:pPr>
-      <w:r>
-        <w:rPr>
-          <w:rFonts w:asciiTheme="minorHAnsi" w:hAnsiTheme="minorHAnsi" w:cstheme="minorHAnsi"/>
-          <w:color w:val="24292E"/>
-          <w:sz w:val="22"/>
-          <w:szCs w:val="22"/>
-        </w:rPr>
-        <w:t xml:space="preserve">Bye*: 'Thanks for using Ira. </w:t>
-      </w:r>
-      <w:proofErr w:type="gramStart"/>
-      <w:r>
-        <w:rPr>
-          <w:rFonts w:asciiTheme="minorHAnsi" w:hAnsiTheme="minorHAnsi" w:cstheme="minorHAnsi"/>
-          <w:color w:val="24292E"/>
-          <w:sz w:val="22"/>
-          <w:szCs w:val="22"/>
-        </w:rPr>
-        <w:t>Good bye</w:t>
-      </w:r>
-      <w:proofErr w:type="gramEnd"/>
-      <w:r>
-        <w:rPr>
-          <w:rFonts w:asciiTheme="minorHAnsi" w:hAnsiTheme="minorHAnsi" w:cstheme="minorHAnsi"/>
-          <w:color w:val="24292E"/>
-          <w:sz w:val="22"/>
-          <w:szCs w:val="22"/>
-        </w:rPr>
-        <w:t>'</w:t>
-      </w:r>
-    </w:p>
-    <w:p>
-      <w:pPr>
-        <w:pStyle w:val="NormalWeb"/>
-        <w:numPr>
-          <w:ilvl w:val="0"/>
-          <w:numId w:val="12"/>
-        </w:numPr>
-        <w:shd w:val="clear" w:color="auto" w:fill="FFFFFF"/>
-        <w:spacing w:before="240" w:beforeAutospacing="0" w:after="240" w:afterAutospacing="0"/>
-        <w:rPr>
-          <w:rFonts w:asciiTheme="minorHAnsi" w:hAnsiTheme="minorHAnsi" w:cstheme="minorHAnsi"/>
-          <w:color w:val="24292E"/>
-          <w:sz w:val="22"/>
-          <w:szCs w:val="22"/>
-        </w:rPr>
-      </w:pPr>
-      <w:proofErr w:type="spellStart"/>
-      <w:r>
-        <w:rPr>
-          <w:rFonts w:asciiTheme="minorHAnsi" w:hAnsiTheme="minorHAnsi" w:cstheme="minorHAnsi"/>
-          <w:color w:val="24292E"/>
-          <w:sz w:val="22"/>
-          <w:szCs w:val="22"/>
-        </w:rPr>
-        <w:t>OfferSlots</w:t>
-      </w:r>
-      <w:proofErr w:type="spellEnd"/>
-      <w:r>
-        <w:rPr>
-          <w:rFonts w:asciiTheme="minorHAnsi" w:hAnsiTheme="minorHAnsi" w:cstheme="minorHAnsi"/>
-          <w:color w:val="24292E"/>
-          <w:sz w:val="22"/>
-          <w:szCs w:val="22"/>
-        </w:rPr>
-        <w:t>: 'Available time slot(s): (1) ... (2) ... (5) ...'</w:t>
+        <w:t>: 'Your request is outside bookable window'</w:t>
       </w:r>
     </w:p>
     <w:p>
@@ -25292,6 +25401,7 @@
         </w:numPr>
         <w:shd w:val="clear" w:color="auto" w:fill="FFFFFF"/>
         <w:spacing w:before="0" w:beforeAutospacing="0" w:after="0" w:afterAutospacing="0"/>
+        <w:ind w:left="714" w:hanging="357"/>
         <w:rPr>
           <w:rFonts w:asciiTheme="minorHAnsi" w:hAnsiTheme="minorHAnsi" w:cstheme="minorHAnsi"/>
           <w:color w:val="24292E"/>
@@ -25307,7 +25417,7 @@
           <w:sz w:val="22"/>
           <w:szCs w:val="22"/>
         </w:rPr>
-        <w:t>FinalizeReservation</w:t>
+        <w:t>OverCapacity</w:t>
       </w:r>
       <w:proofErr w:type="spellEnd"/>
       <w:r>
@@ -25317,66 +25427,7 @@
           <w:sz w:val="22"/>
           <w:szCs w:val="22"/>
         </w:rPr>
-        <w:t>*: 'Reservation for </w:t>
-      </w:r>
-      <w:proofErr w:type="spellStart"/>
-      <w:r>
-        <w:rPr>
-          <w:rStyle w:val="HTMLCode"/>
-          <w:rFonts w:asciiTheme="minorHAnsi" w:hAnsiTheme="minorHAnsi" w:cstheme="minorHAnsi"/>
-          <w:color w:val="24292E"/>
-          <w:sz w:val="22"/>
-          <w:szCs w:val="22"/>
-        </w:rPr>
-        <w:t>n_person</w:t>
-      </w:r>
-      <w:proofErr w:type="spellEnd"/>
-      <w:r>
-        <w:rPr>
-          <w:rFonts w:asciiTheme="minorHAnsi" w:hAnsiTheme="minorHAnsi" w:cstheme="minorHAnsi"/>
-          <w:color w:val="24292E"/>
-          <w:sz w:val="22"/>
-          <w:szCs w:val="22"/>
-        </w:rPr>
-        <w:t> on </w:t>
-      </w:r>
-      <w:r>
-        <w:rPr>
-          <w:rStyle w:val="Emphasis"/>
-          <w:rFonts w:asciiTheme="minorHAnsi" w:hAnsiTheme="minorHAnsi" w:cstheme="minorHAnsi"/>
-          <w:color w:val="24292E"/>
-          <w:sz w:val="22"/>
-          <w:szCs w:val="22"/>
-        </w:rPr>
-        <w:t>date</w:t>
-      </w:r>
-      <w:r>
-        <w:rPr>
-          <w:rFonts w:asciiTheme="minorHAnsi" w:hAnsiTheme="minorHAnsi" w:cstheme="minorHAnsi"/>
-          <w:color w:val="24292E"/>
-          <w:sz w:val="22"/>
-          <w:szCs w:val="22"/>
-        </w:rPr>
-        <w:t> at </w:t>
-      </w:r>
-      <w:r>
-        <w:rPr>
-          <w:rStyle w:val="Emphasis"/>
-          <w:rFonts w:asciiTheme="minorHAnsi" w:hAnsiTheme="minorHAnsi" w:cstheme="minorHAnsi"/>
-          <w:color w:val="24292E"/>
-          <w:sz w:val="22"/>
-          <w:szCs w:val="22"/>
-        </w:rPr>
-        <w:t>time</w:t>
-      </w:r>
-      <w:r>
-        <w:rPr>
-          <w:rFonts w:asciiTheme="minorHAnsi" w:hAnsiTheme="minorHAnsi" w:cstheme="minorHAnsi"/>
-          <w:color w:val="24292E"/>
-          <w:sz w:val="22"/>
-          <w:szCs w:val="22"/>
-        </w:rPr>
-        <w:t> has been confirmed"</w:t>
+        <w:t>: 'I am afraid our full capacity has been reached'</w:t>
       </w:r>
     </w:p>
     <w:p>
@@ -25388,6 +25439,7 @@
         </w:numPr>
         <w:shd w:val="clear" w:color="auto" w:fill="FFFFFF"/>
         <w:spacing w:before="0" w:beforeAutospacing="0" w:after="0" w:afterAutospacing="0"/>
+        <w:ind w:left="714" w:hanging="357"/>
         <w:rPr>
           <w:rFonts w:asciiTheme="minorHAnsi" w:hAnsiTheme="minorHAnsi" w:cstheme="minorHAnsi"/>
           <w:color w:val="24292E"/>
@@ -25403,7 +25455,7 @@
           <w:sz w:val="22"/>
           <w:szCs w:val="22"/>
         </w:rPr>
-        <w:t>OnHoldReservation</w:t>
+        <w:t>OversizedGroup</w:t>
       </w:r>
       <w:proofErr w:type="spellEnd"/>
       <w:r>
@@ -25413,7 +25465,7 @@
           <w:sz w:val="22"/>
           <w:szCs w:val="22"/>
         </w:rPr>
-        <w:t>*: 'Your request for </w:t>
+        <w:t>: 'Your request for </w:t>
       </w:r>
       <w:proofErr w:type="spellStart"/>
       <w:r>
@@ -25434,17 +25486,18 @@
           <w:sz w:val="22"/>
           <w:szCs w:val="22"/>
         </w:rPr>
-        <w:t xml:space="preserve"> person(s) on ... to ... is now on-hold. Please status check after </w:t>
+        <w:t> number of people is too big. Only up to </w:t>
       </w:r>
       <w:proofErr w:type="spellStart"/>
       <w:r>
         <w:rPr>
-          <w:rFonts w:asciiTheme="minorHAnsi" w:hAnsiTheme="minorHAnsi" w:cstheme="minorHAnsi"/>
-          <w:color w:val="24292E"/>
-          <w:sz w:val="22"/>
-          <w:szCs w:val="22"/>
-        </w:rPr>
-        <w:t>cufoff</w:t>
+          <w:rStyle w:val="Emphasis"/>
+          <w:rFonts w:asciiTheme="minorHAnsi" w:hAnsiTheme="minorHAnsi" w:cstheme="minorHAnsi"/>
+          <w:color w:val="24292E"/>
+          <w:sz w:val="22"/>
+          <w:szCs w:val="22"/>
+        </w:rPr>
+        <w:t>max_group_size</w:t>
       </w:r>
       <w:proofErr w:type="spellEnd"/>
       <w:r>
@@ -25454,102 +25507,7 @@
           <w:sz w:val="22"/>
           <w:szCs w:val="22"/>
         </w:rPr>
-        <w:t xml:space="preserve"> time </w:t>
-      </w:r>
-      <w:proofErr w:type="spellStart"/>
-      <w:r>
-        <w:rPr>
-          <w:rStyle w:val="Emphasis"/>
-          <w:rFonts w:asciiTheme="minorHAnsi" w:hAnsiTheme="minorHAnsi" w:cstheme="minorHAnsi"/>
-          <w:color w:val="24292E"/>
-          <w:sz w:val="22"/>
-          <w:szCs w:val="22"/>
-        </w:rPr>
-        <w:t>close_time</w:t>
-      </w:r>
-      <w:proofErr w:type="spellEnd"/>
-      <w:r>
-        <w:rPr>
-          <w:rFonts w:asciiTheme="minorHAnsi" w:hAnsiTheme="minorHAnsi" w:cstheme="minorHAnsi"/>
-          <w:color w:val="24292E"/>
-          <w:sz w:val="22"/>
-          <w:szCs w:val="22"/>
-        </w:rPr>
-        <w:t>.'</w:t>
-      </w:r>
-    </w:p>
-    <w:p>
-      <w:pPr>
-        <w:pStyle w:val="NormalWeb"/>
-        <w:numPr>
-          <w:ilvl w:val="0"/>
-          <w:numId w:val="12"/>
-        </w:numPr>
-        <w:shd w:val="clear" w:color="auto" w:fill="FFFFFF"/>
-        <w:spacing w:before="240" w:beforeAutospacing="0" w:after="240" w:afterAutospacing="0"/>
-        <w:rPr>
-          <w:rFonts w:asciiTheme="minorHAnsi" w:hAnsiTheme="minorHAnsi" w:cstheme="minorHAnsi"/>
-          <w:color w:val="24292E"/>
-          <w:sz w:val="22"/>
-          <w:szCs w:val="22"/>
-        </w:rPr>
-      </w:pPr>
-      <w:proofErr w:type="spellStart"/>
-      <w:r>
-        <w:rPr>
-          <w:rFonts w:asciiTheme="minorHAnsi" w:hAnsiTheme="minorHAnsi" w:cstheme="minorHAnsi"/>
-          <w:color w:val="24292E"/>
-          <w:sz w:val="22"/>
-          <w:szCs w:val="22"/>
-        </w:rPr>
-        <w:t>ListUpcoming</w:t>
-      </w:r>
-      <w:proofErr w:type="spellEnd"/>
-      <w:r>
-        <w:rPr>
-          <w:rFonts w:asciiTheme="minorHAnsi" w:hAnsiTheme="minorHAnsi" w:cstheme="minorHAnsi"/>
-          <w:color w:val="24292E"/>
-          <w:sz w:val="22"/>
-          <w:szCs w:val="22"/>
-        </w:rPr>
-        <w:t>: 'Please choose from the upcoming reservation slot(s): (1) ... (2) ... (5) ...'</w:t>
-      </w:r>
-    </w:p>
-    <w:p>
-      <w:pPr>
-        <w:pStyle w:val="NormalWeb"/>
-        <w:numPr>
-          <w:ilvl w:val="0"/>
-          <w:numId w:val="12"/>
-        </w:numPr>
-        <w:shd w:val="clear" w:color="auto" w:fill="FFFFFF"/>
-        <w:spacing w:before="240" w:beforeAutospacing="0" w:after="240" w:afterAutospacing="0"/>
-        <w:rPr>
-          <w:rFonts w:asciiTheme="minorHAnsi" w:hAnsiTheme="minorHAnsi" w:cstheme="minorHAnsi"/>
-          <w:color w:val="24292E"/>
-          <w:sz w:val="22"/>
-          <w:szCs w:val="22"/>
-        </w:rPr>
-      </w:pPr>
-      <w:proofErr w:type="spellStart"/>
-      <w:r>
-        <w:rPr>
-          <w:rFonts w:asciiTheme="minorHAnsi" w:hAnsiTheme="minorHAnsi" w:cstheme="minorHAnsi"/>
-          <w:color w:val="24292E"/>
-          <w:sz w:val="22"/>
-          <w:szCs w:val="22"/>
-        </w:rPr>
-        <w:t>InquireNewSlot</w:t>
-      </w:r>
-      <w:proofErr w:type="spellEnd"/>
-      <w:r>
-        <w:rPr>
-          <w:rFonts w:asciiTheme="minorHAnsi" w:hAnsiTheme="minorHAnsi" w:cstheme="minorHAnsi"/>
-          <w:color w:val="24292E"/>
-          <w:sz w:val="22"/>
-          <w:szCs w:val="22"/>
-        </w:rPr>
-        <w:t>: 'How many persons would need to be admitted at which date and time, please?'</w:t>
+        <w:t> people allowed'</w:t>
       </w:r>
     </w:p>
     <w:p>
@@ -25561,6 +25519,7 @@
         </w:numPr>
         <w:shd w:val="clear" w:color="auto" w:fill="FFFFFF"/>
         <w:spacing w:before="0" w:beforeAutospacing="0" w:after="0" w:afterAutospacing="0"/>
+        <w:ind w:left="714" w:hanging="357"/>
         <w:rPr>
           <w:rFonts w:asciiTheme="minorHAnsi" w:hAnsiTheme="minorHAnsi" w:cstheme="minorHAnsi"/>
           <w:color w:val="24292E"/>
@@ -25576,7 +25535,7 @@
           <w:sz w:val="22"/>
           <w:szCs w:val="22"/>
         </w:rPr>
-        <w:t>ChangeReservation</w:t>
+        <w:t>DuplicateExist</w:t>
       </w:r>
       <w:proofErr w:type="spellEnd"/>
       <w:r>
@@ -25586,28 +25545,7 @@
           <w:sz w:val="22"/>
           <w:szCs w:val="22"/>
         </w:rPr>
-        <w:t>*: 'Previous reservation on ... has been successfully cancelled, and new reservation for </w:t>
-      </w:r>
-      <w:proofErr w:type="spellStart"/>
-      <w:r>
-        <w:rPr>
-          <w:rStyle w:val="HTMLCode"/>
-          <w:rFonts w:asciiTheme="minorHAnsi" w:hAnsiTheme="minorHAnsi" w:cstheme="minorHAnsi"/>
-          <w:color w:val="24292E"/>
-          <w:sz w:val="22"/>
-          <w:szCs w:val="22"/>
-        </w:rPr>
-        <w:t>n_person</w:t>
-      </w:r>
-      <w:proofErr w:type="spellEnd"/>
-      <w:r>
-        <w:rPr>
-          <w:rFonts w:asciiTheme="minorHAnsi" w:hAnsiTheme="minorHAnsi" w:cstheme="minorHAnsi"/>
-          <w:color w:val="24292E"/>
-          <w:sz w:val="22"/>
-          <w:szCs w:val="22"/>
-        </w:rPr>
-        <w:t> on ... has been confirmed'</w:t>
+        <w:t>: 'You already have upcoming reservation slot(s): (1) ... (2) ... (5) ...'</w:t>
       </w:r>
     </w:p>
     <w:p>
@@ -25618,7 +25556,8 @@
           <w:numId w:val="12"/>
         </w:numPr>
         <w:shd w:val="clear" w:color="auto" w:fill="FFFFFF"/>
-        <w:spacing w:before="240" w:beforeAutospacing="0" w:after="240" w:afterAutospacing="0"/>
+        <w:spacing w:before="0" w:beforeAutospacing="0" w:after="0" w:afterAutospacing="0"/>
+        <w:ind w:left="714" w:hanging="357"/>
         <w:rPr>
           <w:rFonts w:asciiTheme="minorHAnsi" w:hAnsiTheme="minorHAnsi" w:cstheme="minorHAnsi"/>
           <w:color w:val="24292E"/>
@@ -25634,7 +25573,7 @@
           <w:sz w:val="22"/>
           <w:szCs w:val="22"/>
         </w:rPr>
-        <w:t>ListHistory</w:t>
+        <w:t>PlaceNotAvail</w:t>
       </w:r>
       <w:proofErr w:type="spellEnd"/>
       <w:r>
@@ -25644,7 +25583,7 @@
           <w:sz w:val="22"/>
           <w:szCs w:val="22"/>
         </w:rPr>
-        <w:t>*: 'You have these reservation(s):' (1) ... (n) ...'</w:t>
+        <w:t>*: 'I am afraid no slots available'</w:t>
       </w:r>
     </w:p>
     <w:p>
@@ -25655,7 +25594,8 @@
           <w:numId w:val="12"/>
         </w:numPr>
         <w:shd w:val="clear" w:color="auto" w:fill="FFFFFF"/>
-        <w:spacing w:before="240" w:beforeAutospacing="0" w:after="240" w:afterAutospacing="0"/>
+        <w:spacing w:before="0" w:beforeAutospacing="0" w:after="0" w:afterAutospacing="0"/>
+        <w:ind w:left="714" w:hanging="357"/>
         <w:rPr>
           <w:rFonts w:asciiTheme="minorHAnsi" w:hAnsiTheme="minorHAnsi" w:cstheme="minorHAnsi"/>
           <w:color w:val="24292E"/>
@@ -25671,7 +25611,7 @@
           <w:sz w:val="22"/>
           <w:szCs w:val="22"/>
         </w:rPr>
-        <w:t>ListEmpty</w:t>
+        <w:t>TooSoon</w:t>
       </w:r>
       <w:proofErr w:type="spellEnd"/>
       <w:r>
@@ -25681,7 +25621,28 @@
           <w:sz w:val="22"/>
           <w:szCs w:val="22"/>
         </w:rPr>
-        <w:t>*: 'You do not have any reservation history'</w:t>
+        <w:t>: 'Please make reservation </w:t>
+      </w:r>
+      <w:proofErr w:type="spellStart"/>
+      <w:r>
+        <w:rPr>
+          <w:rStyle w:val="Emphasis"/>
+          <w:rFonts w:asciiTheme="minorHAnsi" w:hAnsiTheme="minorHAnsi" w:cstheme="minorHAnsi"/>
+          <w:color w:val="24292E"/>
+          <w:sz w:val="22"/>
+          <w:szCs w:val="22"/>
+        </w:rPr>
+        <w:t>days_in_advance</w:t>
+      </w:r>
+      <w:proofErr w:type="spellEnd"/>
+      <w:r>
+        <w:rPr>
+          <w:rFonts w:asciiTheme="minorHAnsi" w:hAnsiTheme="minorHAnsi" w:cstheme="minorHAnsi"/>
+          <w:color w:val="24292E"/>
+          <w:sz w:val="22"/>
+          <w:szCs w:val="22"/>
+        </w:rPr>
+        <w:t> day(s) in advance'</w:t>
       </w:r>
     </w:p>
     <w:p>
@@ -25692,7 +25653,8 @@
           <w:numId w:val="12"/>
         </w:numPr>
         <w:shd w:val="clear" w:color="auto" w:fill="FFFFFF"/>
-        <w:spacing w:before="240" w:beforeAutospacing="0" w:after="240" w:afterAutospacing="0"/>
+        <w:spacing w:before="0" w:beforeAutospacing="0" w:after="0" w:afterAutospacing="0"/>
+        <w:ind w:left="714" w:hanging="357"/>
         <w:rPr>
           <w:rFonts w:asciiTheme="minorHAnsi" w:hAnsiTheme="minorHAnsi" w:cstheme="minorHAnsi"/>
           <w:color w:val="24292E"/>
@@ -25708,7 +25670,7 @@
           <w:sz w:val="22"/>
           <w:szCs w:val="22"/>
         </w:rPr>
-        <w:t>InformBallotSlot</w:t>
+        <w:t>UpcomingNotExist</w:t>
       </w:r>
       <w:proofErr w:type="spellEnd"/>
       <w:r>
@@ -25718,27 +25680,7 @@
           <w:sz w:val="22"/>
           <w:szCs w:val="22"/>
         </w:rPr>
-        <w:t xml:space="preserve">: 'Time frame that fits your preferences is ... to </w:t>
-      </w:r>
-      <w:proofErr w:type="gramStart"/>
-      <w:r>
-        <w:rPr>
-          <w:rFonts w:asciiTheme="minorHAnsi" w:hAnsiTheme="minorHAnsi" w:cstheme="minorHAnsi"/>
-          <w:color w:val="24292E"/>
-          <w:sz w:val="22"/>
-          <w:szCs w:val="22"/>
-        </w:rPr>
-        <w:t>... .</w:t>
-      </w:r>
-      <w:proofErr w:type="gramEnd"/>
-      <w:r>
-        <w:rPr>
-          <w:rFonts w:asciiTheme="minorHAnsi" w:hAnsiTheme="minorHAnsi" w:cstheme="minorHAnsi"/>
-          <w:color w:val="24292E"/>
-          <w:sz w:val="22"/>
-          <w:szCs w:val="22"/>
-        </w:rPr>
-        <w:t xml:space="preserve"> Please confirm if it's okay for you"</w:t>
+        <w:t>: 'You do not have future reservations'</w:t>
       </w:r>
     </w:p>
     <w:p>
@@ -25749,7 +25691,8 @@
           <w:numId w:val="12"/>
         </w:numPr>
         <w:shd w:val="clear" w:color="auto" w:fill="FFFFFF"/>
-        <w:spacing w:before="240" w:beforeAutospacing="0" w:after="240" w:afterAutospacing="0"/>
+        <w:spacing w:before="0" w:beforeAutospacing="0" w:after="0" w:afterAutospacing="0"/>
+        <w:ind w:left="714" w:hanging="357"/>
         <w:rPr>
           <w:rFonts w:asciiTheme="minorHAnsi" w:hAnsiTheme="minorHAnsi" w:cstheme="minorHAnsi"/>
           <w:color w:val="24292E"/>
@@ -25765,7 +25708,7 @@
           <w:sz w:val="22"/>
           <w:szCs w:val="22"/>
         </w:rPr>
-        <w:t>UnableToChange</w:t>
+        <w:t>SelectionNotValid</w:t>
       </w:r>
       <w:proofErr w:type="spellEnd"/>
       <w:r>
@@ -25775,7 +25718,7 @@
           <w:sz w:val="22"/>
           <w:szCs w:val="22"/>
         </w:rPr>
-        <w:t>*: 'I am afraid your reservation can only be cancelled. You may apply for the new one'</w:t>
+        <w:t>: 'Please affirm if the proposed slot is okay' or 'Please choose from proposed slot(s)'</w:t>
       </w:r>
     </w:p>
     <w:p>
@@ -25786,7 +25729,853 @@
           <w:numId w:val="12"/>
         </w:numPr>
         <w:shd w:val="clear" w:color="auto" w:fill="FFFFFF"/>
-        <w:spacing w:before="240" w:beforeAutospacing="0" w:after="240" w:afterAutospacing="0"/>
+        <w:spacing w:before="0" w:beforeAutospacing="0" w:after="0" w:afterAutospacing="0"/>
+        <w:ind w:left="714" w:hanging="357"/>
+        <w:rPr>
+          <w:rFonts w:asciiTheme="minorHAnsi" w:hAnsiTheme="minorHAnsi" w:cstheme="minorHAnsi"/>
+          <w:color w:val="24292E"/>
+          <w:sz w:val="22"/>
+          <w:szCs w:val="22"/>
+        </w:rPr>
+      </w:pPr>
+      <w:proofErr w:type="spellStart"/>
+      <w:r>
+        <w:rPr>
+          <w:rFonts w:asciiTheme="minorHAnsi" w:hAnsiTheme="minorHAnsi" w:cstheme="minorHAnsi"/>
+          <w:color w:val="24292E"/>
+          <w:sz w:val="22"/>
+          <w:szCs w:val="22"/>
+        </w:rPr>
+        <w:t>InputNotValid</w:t>
+      </w:r>
+      <w:proofErr w:type="spellEnd"/>
+      <w:r>
+        <w:rPr>
+          <w:rFonts w:asciiTheme="minorHAnsi" w:hAnsiTheme="minorHAnsi" w:cstheme="minorHAnsi"/>
+          <w:color w:val="24292E"/>
+          <w:sz w:val="22"/>
+          <w:szCs w:val="22"/>
+        </w:rPr>
+        <w:t>: 'Your input not valid'</w:t>
+      </w:r>
+    </w:p>
+    <w:p>
+      <w:pPr>
+        <w:pStyle w:val="NormalWeb"/>
+        <w:numPr>
+          <w:ilvl w:val="0"/>
+          <w:numId w:val="12"/>
+        </w:numPr>
+        <w:shd w:val="clear" w:color="auto" w:fill="FFFFFF"/>
+        <w:spacing w:before="0" w:beforeAutospacing="0" w:after="0" w:afterAutospacing="0"/>
+        <w:ind w:left="714" w:hanging="357"/>
+        <w:rPr>
+          <w:rFonts w:asciiTheme="minorHAnsi" w:hAnsiTheme="minorHAnsi" w:cstheme="minorHAnsi"/>
+          <w:color w:val="24292E"/>
+          <w:sz w:val="22"/>
+          <w:szCs w:val="22"/>
+        </w:rPr>
+      </w:pPr>
+      <w:proofErr w:type="spellStart"/>
+      <w:r>
+        <w:rPr>
+          <w:rFonts w:asciiTheme="minorHAnsi" w:hAnsiTheme="minorHAnsi" w:cstheme="minorHAnsi"/>
+          <w:color w:val="24292E"/>
+          <w:sz w:val="22"/>
+          <w:szCs w:val="22"/>
+        </w:rPr>
+        <w:t>InThePast</w:t>
+      </w:r>
+      <w:proofErr w:type="spellEnd"/>
+      <w:r>
+        <w:rPr>
+          <w:rFonts w:asciiTheme="minorHAnsi" w:hAnsiTheme="minorHAnsi" w:cstheme="minorHAnsi"/>
+          <w:color w:val="24292E"/>
+          <w:sz w:val="22"/>
+          <w:szCs w:val="22"/>
+        </w:rPr>
+        <w:t>: 'Your request time is in the past'</w:t>
+      </w:r>
+    </w:p>
+    <w:p>
+      <w:pPr>
+        <w:pStyle w:val="NormalWeb"/>
+        <w:numPr>
+          <w:ilvl w:val="0"/>
+          <w:numId w:val="12"/>
+        </w:numPr>
+        <w:shd w:val="clear" w:color="auto" w:fill="FFFFFF"/>
+        <w:spacing w:before="0" w:beforeAutospacing="0" w:after="0" w:afterAutospacing="0"/>
+        <w:ind w:left="714" w:hanging="357"/>
+        <w:rPr>
+          <w:rFonts w:asciiTheme="minorHAnsi" w:hAnsiTheme="minorHAnsi" w:cstheme="minorHAnsi"/>
+          <w:color w:val="24292E"/>
+          <w:sz w:val="22"/>
+          <w:szCs w:val="22"/>
+        </w:rPr>
+      </w:pPr>
+      <w:proofErr w:type="spellStart"/>
+      <w:r>
+        <w:rPr>
+          <w:rFonts w:asciiTheme="minorHAnsi" w:hAnsiTheme="minorHAnsi" w:cstheme="minorHAnsi"/>
+          <w:color w:val="24292E"/>
+          <w:sz w:val="22"/>
+          <w:szCs w:val="22"/>
+        </w:rPr>
+        <w:t>OutsideOperatingHours</w:t>
+      </w:r>
+      <w:proofErr w:type="spellEnd"/>
+      <w:r>
+        <w:rPr>
+          <w:rFonts w:asciiTheme="minorHAnsi" w:hAnsiTheme="minorHAnsi" w:cstheme="minorHAnsi"/>
+          <w:color w:val="24292E"/>
+          <w:sz w:val="22"/>
+          <w:szCs w:val="22"/>
+        </w:rPr>
+        <w:t>: 'Your request time is outside our operating hours'</w:t>
+      </w:r>
+    </w:p>
+    <w:p>
+      <w:pPr>
+        <w:pStyle w:val="NormalWeb"/>
+        <w:numPr>
+          <w:ilvl w:val="0"/>
+          <w:numId w:val="12"/>
+        </w:numPr>
+        <w:shd w:val="clear" w:color="auto" w:fill="FFFFFF"/>
+        <w:spacing w:before="0" w:beforeAutospacing="0" w:after="0" w:afterAutospacing="0"/>
+        <w:ind w:left="714" w:hanging="357"/>
+        <w:rPr>
+          <w:rFonts w:asciiTheme="minorHAnsi" w:hAnsiTheme="minorHAnsi" w:cstheme="minorHAnsi"/>
+          <w:color w:val="24292E"/>
+          <w:sz w:val="22"/>
+          <w:szCs w:val="22"/>
+        </w:rPr>
+      </w:pPr>
+      <w:proofErr w:type="spellStart"/>
+      <w:r>
+        <w:rPr>
+          <w:rFonts w:asciiTheme="minorHAnsi" w:hAnsiTheme="minorHAnsi" w:cstheme="minorHAnsi"/>
+          <w:color w:val="24292E"/>
+          <w:sz w:val="22"/>
+          <w:szCs w:val="22"/>
+        </w:rPr>
+        <w:t>OutsideOpenDays</w:t>
+      </w:r>
+      <w:proofErr w:type="spellEnd"/>
+      <w:r>
+        <w:rPr>
+          <w:rFonts w:asciiTheme="minorHAnsi" w:hAnsiTheme="minorHAnsi" w:cstheme="minorHAnsi"/>
+          <w:color w:val="24292E"/>
+          <w:sz w:val="22"/>
+          <w:szCs w:val="22"/>
+        </w:rPr>
+        <w:t>: 'I am afraid we are not open on that day'</w:t>
+      </w:r>
+    </w:p>
+    <w:p>
+      <w:pPr>
+        <w:pStyle w:val="NormalWeb"/>
+        <w:numPr>
+          <w:ilvl w:val="0"/>
+          <w:numId w:val="12"/>
+        </w:numPr>
+        <w:shd w:val="clear" w:color="auto" w:fill="FFFFFF"/>
+        <w:spacing w:before="0" w:beforeAutospacing="0" w:after="0" w:afterAutospacing="0"/>
+        <w:ind w:left="714" w:hanging="357"/>
+        <w:rPr>
+          <w:rFonts w:asciiTheme="minorHAnsi" w:hAnsiTheme="minorHAnsi" w:cstheme="minorHAnsi"/>
+          <w:color w:val="24292E"/>
+          <w:sz w:val="22"/>
+          <w:szCs w:val="22"/>
+        </w:rPr>
+      </w:pPr>
+      <w:r>
+        <w:rPr>
+          <w:rFonts w:asciiTheme="minorHAnsi" w:hAnsiTheme="minorHAnsi" w:cstheme="minorHAnsi"/>
+          <w:color w:val="24292E"/>
+          <w:sz w:val="22"/>
+          <w:szCs w:val="22"/>
+        </w:rPr>
+        <w:t>Timeout: 'Your previous session has timed out. I am afraid you need to start over'</w:t>
+      </w:r>
+    </w:p>
+    <w:p>
+      <w:pPr>
+        <w:pStyle w:val="NormalWeb"/>
+        <w:numPr>
+          <w:ilvl w:val="0"/>
+          <w:numId w:val="12"/>
+        </w:numPr>
+        <w:shd w:val="clear" w:color="auto" w:fill="FFFFFF"/>
+        <w:spacing w:before="0" w:beforeAutospacing="0" w:after="0" w:afterAutospacing="0"/>
+        <w:ind w:left="714" w:hanging="357"/>
+        <w:rPr>
+          <w:rFonts w:asciiTheme="minorHAnsi" w:hAnsiTheme="minorHAnsi" w:cstheme="minorHAnsi"/>
+          <w:color w:val="24292E"/>
+          <w:sz w:val="22"/>
+          <w:szCs w:val="22"/>
+        </w:rPr>
+      </w:pPr>
+      <w:proofErr w:type="spellStart"/>
+      <w:r>
+        <w:rPr>
+          <w:rFonts w:asciiTheme="minorHAnsi" w:hAnsiTheme="minorHAnsi" w:cstheme="minorHAnsi"/>
+          <w:color w:val="24292E"/>
+          <w:sz w:val="22"/>
+          <w:szCs w:val="22"/>
+        </w:rPr>
+        <w:t>NoTimeInAndNPersonGiven</w:t>
+      </w:r>
+      <w:proofErr w:type="spellEnd"/>
+      <w:r>
+        <w:rPr>
+          <w:rFonts w:asciiTheme="minorHAnsi" w:hAnsiTheme="minorHAnsi" w:cstheme="minorHAnsi"/>
+          <w:color w:val="24292E"/>
+          <w:sz w:val="22"/>
+          <w:szCs w:val="22"/>
+        </w:rPr>
+        <w:t>: 'Please advise me with your desired reservation time and number of guests'</w:t>
+      </w:r>
+    </w:p>
+    <w:p>
+      <w:pPr>
+        <w:pStyle w:val="NormalWeb"/>
+        <w:numPr>
+          <w:ilvl w:val="0"/>
+          <w:numId w:val="12"/>
+        </w:numPr>
+        <w:shd w:val="clear" w:color="auto" w:fill="FFFFFF"/>
+        <w:spacing w:before="0" w:beforeAutospacing="0" w:after="0" w:afterAutospacing="0"/>
+        <w:ind w:left="714" w:hanging="357"/>
+        <w:rPr>
+          <w:rFonts w:asciiTheme="minorHAnsi" w:hAnsiTheme="minorHAnsi" w:cstheme="minorHAnsi"/>
+          <w:color w:val="24292E"/>
+          <w:sz w:val="22"/>
+          <w:szCs w:val="22"/>
+        </w:rPr>
+      </w:pPr>
+      <w:proofErr w:type="spellStart"/>
+      <w:r>
+        <w:rPr>
+          <w:rFonts w:asciiTheme="minorHAnsi" w:hAnsiTheme="minorHAnsi" w:cstheme="minorHAnsi"/>
+          <w:color w:val="24292E"/>
+          <w:sz w:val="22"/>
+          <w:szCs w:val="22"/>
+        </w:rPr>
+        <w:t>CancelSuccess</w:t>
+      </w:r>
+      <w:proofErr w:type="spellEnd"/>
+      <w:r>
+        <w:rPr>
+          <w:rFonts w:asciiTheme="minorHAnsi" w:hAnsiTheme="minorHAnsi" w:cstheme="minorHAnsi"/>
+          <w:color w:val="24292E"/>
+          <w:sz w:val="22"/>
+          <w:szCs w:val="22"/>
+        </w:rPr>
+        <w:t>*: 'The reservation has been successfully cancelled'</w:t>
+      </w:r>
+    </w:p>
+    <w:p>
+      <w:pPr>
+        <w:pStyle w:val="NormalWeb"/>
+        <w:numPr>
+          <w:ilvl w:val="0"/>
+          <w:numId w:val="12"/>
+        </w:numPr>
+        <w:shd w:val="clear" w:color="auto" w:fill="FFFFFF"/>
+        <w:spacing w:before="0" w:beforeAutospacing="0" w:after="0" w:afterAutospacing="0"/>
+        <w:ind w:left="714" w:hanging="357"/>
+        <w:rPr>
+          <w:rFonts w:asciiTheme="minorHAnsi" w:hAnsiTheme="minorHAnsi" w:cstheme="minorHAnsi"/>
+          <w:color w:val="24292E"/>
+          <w:sz w:val="22"/>
+          <w:szCs w:val="22"/>
+        </w:rPr>
+      </w:pPr>
+      <w:r>
+        <w:rPr>
+          <w:rFonts w:asciiTheme="minorHAnsi" w:hAnsiTheme="minorHAnsi" w:cstheme="minorHAnsi"/>
+          <w:color w:val="24292E"/>
+          <w:sz w:val="22"/>
+          <w:szCs w:val="22"/>
+        </w:rPr>
+        <w:t xml:space="preserve">Bye*: 'Thanks for using Ira. </w:t>
+      </w:r>
+      <w:proofErr w:type="gramStart"/>
+      <w:r>
+        <w:rPr>
+          <w:rFonts w:asciiTheme="minorHAnsi" w:hAnsiTheme="minorHAnsi" w:cstheme="minorHAnsi"/>
+          <w:color w:val="24292E"/>
+          <w:sz w:val="22"/>
+          <w:szCs w:val="22"/>
+        </w:rPr>
+        <w:t>Good bye</w:t>
+      </w:r>
+      <w:proofErr w:type="gramEnd"/>
+      <w:r>
+        <w:rPr>
+          <w:rFonts w:asciiTheme="minorHAnsi" w:hAnsiTheme="minorHAnsi" w:cstheme="minorHAnsi"/>
+          <w:color w:val="24292E"/>
+          <w:sz w:val="22"/>
+          <w:szCs w:val="22"/>
+        </w:rPr>
+        <w:t>'</w:t>
+      </w:r>
+    </w:p>
+    <w:p>
+      <w:pPr>
+        <w:pStyle w:val="NormalWeb"/>
+        <w:numPr>
+          <w:ilvl w:val="0"/>
+          <w:numId w:val="12"/>
+        </w:numPr>
+        <w:shd w:val="clear" w:color="auto" w:fill="FFFFFF"/>
+        <w:spacing w:before="0" w:beforeAutospacing="0" w:after="0" w:afterAutospacing="0"/>
+        <w:ind w:left="714" w:hanging="357"/>
+        <w:rPr>
+          <w:rFonts w:asciiTheme="minorHAnsi" w:hAnsiTheme="minorHAnsi" w:cstheme="minorHAnsi"/>
+          <w:color w:val="24292E"/>
+          <w:sz w:val="22"/>
+          <w:szCs w:val="22"/>
+        </w:rPr>
+      </w:pPr>
+      <w:proofErr w:type="spellStart"/>
+      <w:r>
+        <w:rPr>
+          <w:rFonts w:asciiTheme="minorHAnsi" w:hAnsiTheme="minorHAnsi" w:cstheme="minorHAnsi"/>
+          <w:color w:val="24292E"/>
+          <w:sz w:val="22"/>
+          <w:szCs w:val="22"/>
+        </w:rPr>
+        <w:t>OfferSlots</w:t>
+      </w:r>
+      <w:proofErr w:type="spellEnd"/>
+      <w:r>
+        <w:rPr>
+          <w:rFonts w:asciiTheme="minorHAnsi" w:hAnsiTheme="minorHAnsi" w:cstheme="minorHAnsi"/>
+          <w:color w:val="24292E"/>
+          <w:sz w:val="22"/>
+          <w:szCs w:val="22"/>
+        </w:rPr>
+        <w:t>: 'Available time slot(s): (1) ... (2) ... (5) ...'</w:t>
+      </w:r>
+    </w:p>
+    <w:p>
+      <w:pPr>
+        <w:pStyle w:val="NormalWeb"/>
+        <w:numPr>
+          <w:ilvl w:val="0"/>
+          <w:numId w:val="12"/>
+        </w:numPr>
+        <w:shd w:val="clear" w:color="auto" w:fill="FFFFFF"/>
+        <w:spacing w:before="0" w:beforeAutospacing="0" w:after="0" w:afterAutospacing="0"/>
+        <w:ind w:left="714" w:hanging="357"/>
+        <w:rPr>
+          <w:rFonts w:asciiTheme="minorHAnsi" w:hAnsiTheme="minorHAnsi" w:cstheme="minorHAnsi"/>
+          <w:color w:val="24292E"/>
+          <w:sz w:val="22"/>
+          <w:szCs w:val="22"/>
+        </w:rPr>
+      </w:pPr>
+      <w:proofErr w:type="spellStart"/>
+      <w:r>
+        <w:rPr>
+          <w:rFonts w:asciiTheme="minorHAnsi" w:hAnsiTheme="minorHAnsi" w:cstheme="minorHAnsi"/>
+          <w:color w:val="24292E"/>
+          <w:sz w:val="22"/>
+          <w:szCs w:val="22"/>
+        </w:rPr>
+        <w:t>FinalizeReservation</w:t>
+      </w:r>
+      <w:proofErr w:type="spellEnd"/>
+      <w:r>
+        <w:rPr>
+          <w:rFonts w:asciiTheme="minorHAnsi" w:hAnsiTheme="minorHAnsi" w:cstheme="minorHAnsi"/>
+          <w:color w:val="24292E"/>
+          <w:sz w:val="22"/>
+          <w:szCs w:val="22"/>
+        </w:rPr>
+        <w:t>*: 'Reservation for </w:t>
+      </w:r>
+      <w:proofErr w:type="spellStart"/>
+      <w:r>
+        <w:rPr>
+          <w:rStyle w:val="HTMLCode"/>
+          <w:rFonts w:asciiTheme="minorHAnsi" w:hAnsiTheme="minorHAnsi" w:cstheme="minorHAnsi"/>
+          <w:color w:val="24292E"/>
+          <w:sz w:val="22"/>
+          <w:szCs w:val="22"/>
+        </w:rPr>
+        <w:t>n_person</w:t>
+      </w:r>
+      <w:proofErr w:type="spellEnd"/>
+      <w:r>
+        <w:rPr>
+          <w:rFonts w:asciiTheme="minorHAnsi" w:hAnsiTheme="minorHAnsi" w:cstheme="minorHAnsi"/>
+          <w:color w:val="24292E"/>
+          <w:sz w:val="22"/>
+          <w:szCs w:val="22"/>
+        </w:rPr>
+        <w:t> on </w:t>
+      </w:r>
+      <w:r>
+        <w:rPr>
+          <w:rStyle w:val="Emphasis"/>
+          <w:rFonts w:asciiTheme="minorHAnsi" w:hAnsiTheme="minorHAnsi" w:cstheme="minorHAnsi"/>
+          <w:color w:val="24292E"/>
+          <w:sz w:val="22"/>
+          <w:szCs w:val="22"/>
+        </w:rPr>
+        <w:t>date</w:t>
+      </w:r>
+      <w:r>
+        <w:rPr>
+          <w:rFonts w:asciiTheme="minorHAnsi" w:hAnsiTheme="minorHAnsi" w:cstheme="minorHAnsi"/>
+          <w:color w:val="24292E"/>
+          <w:sz w:val="22"/>
+          <w:szCs w:val="22"/>
+        </w:rPr>
+        <w:t> at </w:t>
+      </w:r>
+      <w:r>
+        <w:rPr>
+          <w:rStyle w:val="Emphasis"/>
+          <w:rFonts w:asciiTheme="minorHAnsi" w:hAnsiTheme="minorHAnsi" w:cstheme="minorHAnsi"/>
+          <w:color w:val="24292E"/>
+          <w:sz w:val="22"/>
+          <w:szCs w:val="22"/>
+        </w:rPr>
+        <w:t>time</w:t>
+      </w:r>
+      <w:r>
+        <w:rPr>
+          <w:rFonts w:asciiTheme="minorHAnsi" w:hAnsiTheme="minorHAnsi" w:cstheme="minorHAnsi"/>
+          <w:color w:val="24292E"/>
+          <w:sz w:val="22"/>
+          <w:szCs w:val="22"/>
+        </w:rPr>
+        <w:t> has been confirmed"</w:t>
+      </w:r>
+    </w:p>
+    <w:p>
+      <w:pPr>
+        <w:pStyle w:val="NormalWeb"/>
+        <w:numPr>
+          <w:ilvl w:val="0"/>
+          <w:numId w:val="12"/>
+        </w:numPr>
+        <w:shd w:val="clear" w:color="auto" w:fill="FFFFFF"/>
+        <w:spacing w:before="0" w:beforeAutospacing="0" w:after="0" w:afterAutospacing="0"/>
+        <w:ind w:left="714" w:hanging="357"/>
+        <w:rPr>
+          <w:rFonts w:asciiTheme="minorHAnsi" w:hAnsiTheme="minorHAnsi" w:cstheme="minorHAnsi"/>
+          <w:color w:val="24292E"/>
+          <w:sz w:val="22"/>
+          <w:szCs w:val="22"/>
+        </w:rPr>
+      </w:pPr>
+      <w:proofErr w:type="spellStart"/>
+      <w:r>
+        <w:rPr>
+          <w:rFonts w:asciiTheme="minorHAnsi" w:hAnsiTheme="minorHAnsi" w:cstheme="minorHAnsi"/>
+          <w:color w:val="24292E"/>
+          <w:sz w:val="22"/>
+          <w:szCs w:val="22"/>
+        </w:rPr>
+        <w:t>OnHoldReservation</w:t>
+      </w:r>
+      <w:proofErr w:type="spellEnd"/>
+      <w:r>
+        <w:rPr>
+          <w:rFonts w:asciiTheme="minorHAnsi" w:hAnsiTheme="minorHAnsi" w:cstheme="minorHAnsi"/>
+          <w:color w:val="24292E"/>
+          <w:sz w:val="22"/>
+          <w:szCs w:val="22"/>
+        </w:rPr>
+        <w:t>*: 'Your request for </w:t>
+      </w:r>
+      <w:proofErr w:type="spellStart"/>
+      <w:r>
+        <w:rPr>
+          <w:rStyle w:val="HTMLCode"/>
+          <w:rFonts w:asciiTheme="minorHAnsi" w:hAnsiTheme="minorHAnsi" w:cstheme="minorHAnsi"/>
+          <w:color w:val="24292E"/>
+          <w:sz w:val="22"/>
+          <w:szCs w:val="22"/>
+        </w:rPr>
+        <w:t>n_person</w:t>
+      </w:r>
+      <w:proofErr w:type="spellEnd"/>
+      <w:r>
+        <w:rPr>
+          <w:rFonts w:asciiTheme="minorHAnsi" w:hAnsiTheme="minorHAnsi" w:cstheme="minorHAnsi"/>
+          <w:color w:val="24292E"/>
+          <w:sz w:val="22"/>
+          <w:szCs w:val="22"/>
+        </w:rPr>
+        <w:t xml:space="preserve"> person(s) on ... to ... is now on-hold. Please status check after </w:t>
+      </w:r>
+      <w:proofErr w:type="spellStart"/>
+      <w:r>
+        <w:rPr>
+          <w:rFonts w:asciiTheme="minorHAnsi" w:hAnsiTheme="minorHAnsi" w:cstheme="minorHAnsi"/>
+          <w:color w:val="24292E"/>
+          <w:sz w:val="22"/>
+          <w:szCs w:val="22"/>
+        </w:rPr>
+        <w:t>cufoff</w:t>
+      </w:r>
+      <w:proofErr w:type="spellEnd"/>
+      <w:r>
+        <w:rPr>
+          <w:rFonts w:asciiTheme="minorHAnsi" w:hAnsiTheme="minorHAnsi" w:cstheme="minorHAnsi"/>
+          <w:color w:val="24292E"/>
+          <w:sz w:val="22"/>
+          <w:szCs w:val="22"/>
+        </w:rPr>
+        <w:t xml:space="preserve"> time </w:t>
+      </w:r>
+      <w:proofErr w:type="spellStart"/>
+      <w:r>
+        <w:rPr>
+          <w:rStyle w:val="Emphasis"/>
+          <w:rFonts w:asciiTheme="minorHAnsi" w:hAnsiTheme="minorHAnsi" w:cstheme="minorHAnsi"/>
+          <w:color w:val="24292E"/>
+          <w:sz w:val="22"/>
+          <w:szCs w:val="22"/>
+        </w:rPr>
+        <w:t>close_time</w:t>
+      </w:r>
+      <w:proofErr w:type="spellEnd"/>
+      <w:r>
+        <w:rPr>
+          <w:rFonts w:asciiTheme="minorHAnsi" w:hAnsiTheme="minorHAnsi" w:cstheme="minorHAnsi"/>
+          <w:color w:val="24292E"/>
+          <w:sz w:val="22"/>
+          <w:szCs w:val="22"/>
+        </w:rPr>
+        <w:t>.'</w:t>
+      </w:r>
+    </w:p>
+    <w:p>
+      <w:pPr>
+        <w:pStyle w:val="NormalWeb"/>
+        <w:numPr>
+          <w:ilvl w:val="0"/>
+          <w:numId w:val="12"/>
+        </w:numPr>
+        <w:shd w:val="clear" w:color="auto" w:fill="FFFFFF"/>
+        <w:spacing w:before="0" w:beforeAutospacing="0" w:after="0" w:afterAutospacing="0"/>
+        <w:ind w:left="714" w:hanging="357"/>
+        <w:rPr>
+          <w:rFonts w:asciiTheme="minorHAnsi" w:hAnsiTheme="minorHAnsi" w:cstheme="minorHAnsi"/>
+          <w:color w:val="24292E"/>
+          <w:sz w:val="22"/>
+          <w:szCs w:val="22"/>
+        </w:rPr>
+      </w:pPr>
+      <w:proofErr w:type="spellStart"/>
+      <w:r>
+        <w:rPr>
+          <w:rFonts w:asciiTheme="minorHAnsi" w:hAnsiTheme="minorHAnsi" w:cstheme="minorHAnsi"/>
+          <w:color w:val="24292E"/>
+          <w:sz w:val="22"/>
+          <w:szCs w:val="22"/>
+        </w:rPr>
+        <w:t>ListUpcoming</w:t>
+      </w:r>
+      <w:proofErr w:type="spellEnd"/>
+      <w:r>
+        <w:rPr>
+          <w:rFonts w:asciiTheme="minorHAnsi" w:hAnsiTheme="minorHAnsi" w:cstheme="minorHAnsi"/>
+          <w:color w:val="24292E"/>
+          <w:sz w:val="22"/>
+          <w:szCs w:val="22"/>
+        </w:rPr>
+        <w:t>: 'Please choose from the upcoming reservation slot(s): (1) ... (2) ... (5) ...'</w:t>
+      </w:r>
+    </w:p>
+    <w:p>
+      <w:pPr>
+        <w:pStyle w:val="NormalWeb"/>
+        <w:numPr>
+          <w:ilvl w:val="0"/>
+          <w:numId w:val="12"/>
+        </w:numPr>
+        <w:shd w:val="clear" w:color="auto" w:fill="FFFFFF"/>
+        <w:spacing w:before="0" w:beforeAutospacing="0" w:after="0" w:afterAutospacing="0"/>
+        <w:ind w:left="714" w:hanging="357"/>
+        <w:rPr>
+          <w:rFonts w:asciiTheme="minorHAnsi" w:hAnsiTheme="minorHAnsi" w:cstheme="minorHAnsi"/>
+          <w:color w:val="24292E"/>
+          <w:sz w:val="22"/>
+          <w:szCs w:val="22"/>
+        </w:rPr>
+      </w:pPr>
+      <w:proofErr w:type="spellStart"/>
+      <w:r>
+        <w:rPr>
+          <w:rFonts w:asciiTheme="minorHAnsi" w:hAnsiTheme="minorHAnsi" w:cstheme="minorHAnsi"/>
+          <w:color w:val="24292E"/>
+          <w:sz w:val="22"/>
+          <w:szCs w:val="22"/>
+        </w:rPr>
+        <w:lastRenderedPageBreak/>
+        <w:t>InquireNewSlot</w:t>
+      </w:r>
+      <w:proofErr w:type="spellEnd"/>
+      <w:r>
+        <w:rPr>
+          <w:rFonts w:asciiTheme="minorHAnsi" w:hAnsiTheme="minorHAnsi" w:cstheme="minorHAnsi"/>
+          <w:color w:val="24292E"/>
+          <w:sz w:val="22"/>
+          <w:szCs w:val="22"/>
+        </w:rPr>
+        <w:t>: 'How many persons would need to be admitted at which date and time, please?'</w:t>
+      </w:r>
+    </w:p>
+    <w:p>
+      <w:pPr>
+        <w:pStyle w:val="NormalWeb"/>
+        <w:numPr>
+          <w:ilvl w:val="0"/>
+          <w:numId w:val="12"/>
+        </w:numPr>
+        <w:shd w:val="clear" w:color="auto" w:fill="FFFFFF"/>
+        <w:spacing w:before="0" w:beforeAutospacing="0" w:after="0" w:afterAutospacing="0"/>
+        <w:ind w:left="714" w:hanging="357"/>
+        <w:rPr>
+          <w:rFonts w:asciiTheme="minorHAnsi" w:hAnsiTheme="minorHAnsi" w:cstheme="minorHAnsi"/>
+          <w:color w:val="24292E"/>
+          <w:sz w:val="22"/>
+          <w:szCs w:val="22"/>
+        </w:rPr>
+      </w:pPr>
+      <w:proofErr w:type="spellStart"/>
+      <w:r>
+        <w:rPr>
+          <w:rFonts w:asciiTheme="minorHAnsi" w:hAnsiTheme="minorHAnsi" w:cstheme="minorHAnsi"/>
+          <w:color w:val="24292E"/>
+          <w:sz w:val="22"/>
+          <w:szCs w:val="22"/>
+        </w:rPr>
+        <w:t>ChangeReservation</w:t>
+      </w:r>
+      <w:proofErr w:type="spellEnd"/>
+      <w:r>
+        <w:rPr>
+          <w:rFonts w:asciiTheme="minorHAnsi" w:hAnsiTheme="minorHAnsi" w:cstheme="minorHAnsi"/>
+          <w:color w:val="24292E"/>
+          <w:sz w:val="22"/>
+          <w:szCs w:val="22"/>
+        </w:rPr>
+        <w:t>*: 'Previous reservation on ... has been successfully cancelled, and new reservation for </w:t>
+      </w:r>
+      <w:proofErr w:type="spellStart"/>
+      <w:r>
+        <w:rPr>
+          <w:rStyle w:val="HTMLCode"/>
+          <w:rFonts w:asciiTheme="minorHAnsi" w:hAnsiTheme="minorHAnsi" w:cstheme="minorHAnsi"/>
+          <w:color w:val="24292E"/>
+          <w:sz w:val="22"/>
+          <w:szCs w:val="22"/>
+        </w:rPr>
+        <w:t>n_person</w:t>
+      </w:r>
+      <w:proofErr w:type="spellEnd"/>
+      <w:r>
+        <w:rPr>
+          <w:rFonts w:asciiTheme="minorHAnsi" w:hAnsiTheme="minorHAnsi" w:cstheme="minorHAnsi"/>
+          <w:color w:val="24292E"/>
+          <w:sz w:val="22"/>
+          <w:szCs w:val="22"/>
+        </w:rPr>
+        <w:t> on ... has been confirmed'</w:t>
+      </w:r>
+    </w:p>
+    <w:p>
+      <w:pPr>
+        <w:pStyle w:val="NormalWeb"/>
+        <w:numPr>
+          <w:ilvl w:val="0"/>
+          <w:numId w:val="12"/>
+        </w:numPr>
+        <w:shd w:val="clear" w:color="auto" w:fill="FFFFFF"/>
+        <w:spacing w:before="0" w:beforeAutospacing="0" w:after="0" w:afterAutospacing="0"/>
+        <w:ind w:left="714" w:hanging="357"/>
+        <w:rPr>
+          <w:rFonts w:asciiTheme="minorHAnsi" w:hAnsiTheme="minorHAnsi" w:cstheme="minorHAnsi"/>
+          <w:color w:val="24292E"/>
+          <w:sz w:val="22"/>
+          <w:szCs w:val="22"/>
+        </w:rPr>
+      </w:pPr>
+      <w:proofErr w:type="spellStart"/>
+      <w:r>
+        <w:rPr>
+          <w:rFonts w:asciiTheme="minorHAnsi" w:hAnsiTheme="minorHAnsi" w:cstheme="minorHAnsi"/>
+          <w:color w:val="24292E"/>
+          <w:sz w:val="22"/>
+          <w:szCs w:val="22"/>
+        </w:rPr>
+        <w:t>ListHistory</w:t>
+      </w:r>
+      <w:proofErr w:type="spellEnd"/>
+      <w:r>
+        <w:rPr>
+          <w:rFonts w:asciiTheme="minorHAnsi" w:hAnsiTheme="minorHAnsi" w:cstheme="minorHAnsi"/>
+          <w:color w:val="24292E"/>
+          <w:sz w:val="22"/>
+          <w:szCs w:val="22"/>
+        </w:rPr>
+        <w:t>*: 'You have these reservation(s):' (1) ... (n) ...'</w:t>
+      </w:r>
+    </w:p>
+    <w:p>
+      <w:pPr>
+        <w:pStyle w:val="NormalWeb"/>
+        <w:numPr>
+          <w:ilvl w:val="0"/>
+          <w:numId w:val="12"/>
+        </w:numPr>
+        <w:shd w:val="clear" w:color="auto" w:fill="FFFFFF"/>
+        <w:spacing w:before="0" w:beforeAutospacing="0" w:after="0" w:afterAutospacing="0"/>
+        <w:ind w:left="714" w:hanging="357"/>
+        <w:rPr>
+          <w:rFonts w:asciiTheme="minorHAnsi" w:hAnsiTheme="minorHAnsi" w:cstheme="minorHAnsi"/>
+          <w:color w:val="24292E"/>
+          <w:sz w:val="22"/>
+          <w:szCs w:val="22"/>
+        </w:rPr>
+      </w:pPr>
+      <w:proofErr w:type="spellStart"/>
+      <w:r>
+        <w:rPr>
+          <w:rFonts w:asciiTheme="minorHAnsi" w:hAnsiTheme="minorHAnsi" w:cstheme="minorHAnsi"/>
+          <w:color w:val="24292E"/>
+          <w:sz w:val="22"/>
+          <w:szCs w:val="22"/>
+        </w:rPr>
+        <w:t>ListEmpty</w:t>
+      </w:r>
+      <w:proofErr w:type="spellEnd"/>
+      <w:r>
+        <w:rPr>
+          <w:rFonts w:asciiTheme="minorHAnsi" w:hAnsiTheme="minorHAnsi" w:cstheme="minorHAnsi"/>
+          <w:color w:val="24292E"/>
+          <w:sz w:val="22"/>
+          <w:szCs w:val="22"/>
+        </w:rPr>
+        <w:t>*: 'You do not have any reservation history'</w:t>
+      </w:r>
+    </w:p>
+    <w:p>
+      <w:pPr>
+        <w:pStyle w:val="NormalWeb"/>
+        <w:numPr>
+          <w:ilvl w:val="0"/>
+          <w:numId w:val="12"/>
+        </w:numPr>
+        <w:shd w:val="clear" w:color="auto" w:fill="FFFFFF"/>
+        <w:spacing w:before="0" w:beforeAutospacing="0" w:after="0" w:afterAutospacing="0"/>
+        <w:ind w:left="714" w:hanging="357"/>
+        <w:rPr>
+          <w:rFonts w:asciiTheme="minorHAnsi" w:hAnsiTheme="minorHAnsi" w:cstheme="minorHAnsi"/>
+          <w:color w:val="24292E"/>
+          <w:sz w:val="22"/>
+          <w:szCs w:val="22"/>
+        </w:rPr>
+      </w:pPr>
+      <w:proofErr w:type="spellStart"/>
+      <w:r>
+        <w:rPr>
+          <w:rFonts w:asciiTheme="minorHAnsi" w:hAnsiTheme="minorHAnsi" w:cstheme="minorHAnsi"/>
+          <w:color w:val="24292E"/>
+          <w:sz w:val="22"/>
+          <w:szCs w:val="22"/>
+        </w:rPr>
+        <w:t>InformBallotSlot</w:t>
+      </w:r>
+      <w:proofErr w:type="spellEnd"/>
+      <w:r>
+        <w:rPr>
+          <w:rFonts w:asciiTheme="minorHAnsi" w:hAnsiTheme="minorHAnsi" w:cstheme="minorHAnsi"/>
+          <w:color w:val="24292E"/>
+          <w:sz w:val="22"/>
+          <w:szCs w:val="22"/>
+        </w:rPr>
+        <w:t xml:space="preserve">: 'Time frame that fits your preferences is ... to </w:t>
+      </w:r>
+      <w:proofErr w:type="gramStart"/>
+      <w:r>
+        <w:rPr>
+          <w:rFonts w:asciiTheme="minorHAnsi" w:hAnsiTheme="minorHAnsi" w:cstheme="minorHAnsi"/>
+          <w:color w:val="24292E"/>
+          <w:sz w:val="22"/>
+          <w:szCs w:val="22"/>
+        </w:rPr>
+        <w:t>... .</w:t>
+      </w:r>
+      <w:proofErr w:type="gramEnd"/>
+      <w:r>
+        <w:rPr>
+          <w:rFonts w:asciiTheme="minorHAnsi" w:hAnsiTheme="minorHAnsi" w:cstheme="minorHAnsi"/>
+          <w:color w:val="24292E"/>
+          <w:sz w:val="22"/>
+          <w:szCs w:val="22"/>
+        </w:rPr>
+        <w:t xml:space="preserve"> Please confirm if it's okay for you"</w:t>
+      </w:r>
+    </w:p>
+    <w:p>
+      <w:pPr>
+        <w:pStyle w:val="NormalWeb"/>
+        <w:numPr>
+          <w:ilvl w:val="0"/>
+          <w:numId w:val="12"/>
+        </w:numPr>
+        <w:shd w:val="clear" w:color="auto" w:fill="FFFFFF"/>
+        <w:spacing w:before="0" w:beforeAutospacing="0" w:after="0" w:afterAutospacing="0"/>
+        <w:ind w:left="714" w:hanging="357"/>
+        <w:rPr>
+          <w:rFonts w:asciiTheme="minorHAnsi" w:hAnsiTheme="minorHAnsi" w:cstheme="minorHAnsi"/>
+          <w:color w:val="24292E"/>
+          <w:sz w:val="22"/>
+          <w:szCs w:val="22"/>
+        </w:rPr>
+      </w:pPr>
+      <w:proofErr w:type="spellStart"/>
+      <w:r>
+        <w:rPr>
+          <w:rFonts w:asciiTheme="minorHAnsi" w:hAnsiTheme="minorHAnsi" w:cstheme="minorHAnsi"/>
+          <w:color w:val="24292E"/>
+          <w:sz w:val="22"/>
+          <w:szCs w:val="22"/>
+        </w:rPr>
+        <w:t>UnableToChange</w:t>
+      </w:r>
+      <w:proofErr w:type="spellEnd"/>
+      <w:r>
+        <w:rPr>
+          <w:rFonts w:asciiTheme="minorHAnsi" w:hAnsiTheme="minorHAnsi" w:cstheme="minorHAnsi"/>
+          <w:color w:val="24292E"/>
+          <w:sz w:val="22"/>
+          <w:szCs w:val="22"/>
+        </w:rPr>
+        <w:t>*: 'I am afraid your reservation can only be cancelled. You may apply for the new one'</w:t>
+      </w:r>
+    </w:p>
+    <w:p>
+      <w:pPr>
+        <w:pStyle w:val="NormalWeb"/>
+        <w:numPr>
+          <w:ilvl w:val="0"/>
+          <w:numId w:val="12"/>
+        </w:numPr>
+        <w:shd w:val="clear" w:color="auto" w:fill="FFFFFF"/>
+        <w:spacing w:before="0" w:beforeAutospacing="0" w:after="0" w:afterAutospacing="0"/>
+        <w:ind w:left="714" w:hanging="357"/>
         <w:rPr>
           <w:rFonts w:asciiTheme="minorHAnsi" w:hAnsiTheme="minorHAnsi" w:cstheme="minorHAnsi"/>
           <w:color w:val="24292E"/>
@@ -30009,27 +30798,9 @@
   </w:num>
   <w:num w:numId="13">
     <w:abstractNumId w:val="6"/>
-    <w:lvlOverride w:ilvl="0"/>
-    <w:lvlOverride w:ilvl="1"/>
-    <w:lvlOverride w:ilvl="2"/>
-    <w:lvlOverride w:ilvl="3"/>
-    <w:lvlOverride w:ilvl="4"/>
-    <w:lvlOverride w:ilvl="5"/>
-    <w:lvlOverride w:ilvl="6"/>
-    <w:lvlOverride w:ilvl="7"/>
-    <w:lvlOverride w:ilvl="8"/>
   </w:num>
   <w:num w:numId="14">
     <w:abstractNumId w:val="18"/>
-    <w:lvlOverride w:ilvl="0"/>
-    <w:lvlOverride w:ilvl="1"/>
-    <w:lvlOverride w:ilvl="2"/>
-    <w:lvlOverride w:ilvl="3"/>
-    <w:lvlOverride w:ilvl="4"/>
-    <w:lvlOverride w:ilvl="5"/>
-    <w:lvlOverride w:ilvl="6"/>
-    <w:lvlOverride w:ilvl="7"/>
-    <w:lvlOverride w:ilvl="8"/>
   </w:num>
   <w:num w:numId="15">
     <w:abstractNumId w:val="1"/>
@@ -30069,39 +30840,12 @@
   </w:num>
   <w:num w:numId="18">
     <w:abstractNumId w:val="11"/>
-    <w:lvlOverride w:ilvl="0"/>
-    <w:lvlOverride w:ilvl="1"/>
-    <w:lvlOverride w:ilvl="2"/>
-    <w:lvlOverride w:ilvl="3"/>
-    <w:lvlOverride w:ilvl="4"/>
-    <w:lvlOverride w:ilvl="5"/>
-    <w:lvlOverride w:ilvl="6"/>
-    <w:lvlOverride w:ilvl="7"/>
-    <w:lvlOverride w:ilvl="8"/>
   </w:num>
   <w:num w:numId="19">
     <w:abstractNumId w:val="3"/>
-    <w:lvlOverride w:ilvl="0"/>
-    <w:lvlOverride w:ilvl="1"/>
-    <w:lvlOverride w:ilvl="2"/>
-    <w:lvlOverride w:ilvl="3"/>
-    <w:lvlOverride w:ilvl="4"/>
-    <w:lvlOverride w:ilvl="5"/>
-    <w:lvlOverride w:ilvl="6"/>
-    <w:lvlOverride w:ilvl="7"/>
-    <w:lvlOverride w:ilvl="8"/>
   </w:num>
   <w:num w:numId="20">
     <w:abstractNumId w:val="14"/>
-    <w:lvlOverride w:ilvl="0"/>
-    <w:lvlOverride w:ilvl="1"/>
-    <w:lvlOverride w:ilvl="2"/>
-    <w:lvlOverride w:ilvl="3"/>
-    <w:lvlOverride w:ilvl="4"/>
-    <w:lvlOverride w:ilvl="5"/>
-    <w:lvlOverride w:ilvl="6"/>
-    <w:lvlOverride w:ilvl="7"/>
-    <w:lvlOverride w:ilvl="8"/>
   </w:num>
 </w:numbering>
 </file>
@@ -30592,6 +31336,7 @@
   <w:style w:type="character" w:default="1" w:styleId="DefaultParagraphFont">
     <w:name w:val="Default Paragraph Font"/>
     <w:uiPriority w:val="1"/>
+    <w:semiHidden/>
     <w:unhideWhenUsed/>
   </w:style>
   <w:style w:type="table" w:default="1" w:styleId="TableNormal">

</xml_diff>